<commit_message>
work on the survey paper
</commit_message>
<xml_diff>
--- a/yr-sem1/IoT/IoT survey paper.docx
+++ b/yr-sem1/IoT/IoT survey paper.docx
@@ -11,7 +11,7 @@
           <w:bottom w:val="single" w:sz="6" w:space="0" w:color="97B0C8"/>
         </w:pBdr>
         <w:shd w:val="clear" w:fill="FFFFFF"/>
-        <w:spacing w:lineRule="auto" w:line="256" w:before="800" w:after="600"/>
+        <w:spacing w:lineRule="auto" w:line="254" w:before="800" w:after="600"/>
         <w:ind w:right="420" w:hanging="0"/>
         <w:rPr>
           <w:rFonts w:ascii="Times New Roman" w:hAnsi="Times New Roman" w:eastAsia="Times New Roman" w:cs="Times New Roman"/>
@@ -143,7 +143,7 @@
           <w:bottom w:val="single" w:sz="6" w:space="0" w:color="97B0C8"/>
         </w:pBdr>
         <w:shd w:val="clear" w:fill="FFFFFF"/>
-        <w:spacing w:lineRule="auto" w:line="256" w:before="800" w:after="600"/>
+        <w:spacing w:lineRule="auto" w:line="254" w:before="800" w:after="600"/>
         <w:ind w:right="420" w:hanging="0"/>
         <w:rPr>
           <w:rFonts w:ascii="Times New Roman" w:hAnsi="Times New Roman" w:eastAsia="Times New Roman" w:cs="Times New Roman"/>
@@ -637,71 +637,6 @@
     <w:p>
       <w:pPr>
         <w:pStyle w:val="Heading1"/>
-        <w:keepNext w:val="false"/>
-        <w:keepLines w:val="false"/>
-        <w:shd w:val="clear" w:fill="FFFCF0"/>
-        <w:spacing w:lineRule="auto" w:line="319" w:before="1000" w:after="1000"/>
-        <w:ind w:left="200" w:right="620" w:hanging="0"/>
-        <w:jc w:val="right"/>
-        <w:rPr>
-          <w:rFonts w:ascii="Times New Roman" w:hAnsi="Times New Roman" w:eastAsia="Times New Roman" w:cs="Times New Roman"/>
-          <w:color w:val="376FAA"/>
-          <w:sz w:val="24"/>
-          <w:szCs w:val="24"/>
-          <w:u w:val="single"/>
-        </w:rPr>
-      </w:pPr>
-      <w:hyperlink r:id="rId4">
-        <w:bookmarkStart w:id="6" w:name="_wyicmmckbpr94"/>
-        <w:bookmarkEnd w:id="6"/>
-        <w:r>
-          <w:rPr>
-            <w:rFonts w:eastAsia="Times New Roman" w:cs="Times New Roman" w:ascii="Times New Roman" w:hAnsi="Times New Roman"/>
-            <w:color w:val="376FAA"/>
-            <w:sz w:val="24"/>
-            <w:szCs w:val="24"/>
-            <w:u w:val="single"/>
-          </w:rPr>
-          <w:t>Open in a separate window</w:t>
-        </w:r>
-      </w:hyperlink>
-    </w:p>
-    <w:p>
-      <w:pPr>
-        <w:pStyle w:val="Heading1"/>
-        <w:keepNext w:val="false"/>
-        <w:keepLines w:val="false"/>
-        <w:shd w:val="clear" w:fill="FFFCF0"/>
-        <w:spacing w:lineRule="auto" w:line="319" w:before="1000" w:after="800"/>
-        <w:ind w:right="420" w:hanging="0"/>
-        <w:rPr>
-          <w:rFonts w:ascii="Times New Roman" w:hAnsi="Times New Roman" w:eastAsia="Times New Roman" w:cs="Times New Roman"/>
-          <w:color w:val="376FAA"/>
-          <w:sz w:val="24"/>
-          <w:szCs w:val="24"/>
-          <w:u w:val="single"/>
-        </w:rPr>
-      </w:pPr>
-      <w:hyperlink r:id="rId5">
-        <w:bookmarkStart w:id="7" w:name="_wyicmmckbpr95"/>
-        <w:bookmarkEnd w:id="7"/>
-        <w:r>
-          <w:rPr>
-            <w:rFonts w:eastAsia="Times New Roman" w:cs="Times New Roman" w:ascii="Times New Roman" w:hAnsi="Times New Roman"/>
-            <w:color w:val="376FAA"/>
-            <w:sz w:val="24"/>
-            <w:szCs w:val="24"/>
-            <w:u w:val="single"/>
-          </w:rPr>
-          <w:t>Figure 1</w:t>
-        </w:r>
-      </w:hyperlink>
-    </w:p>
-    <w:p>
-      <w:pPr>
-        <w:pStyle w:val="Heading1"/>
-        <w:keepNext w:val="false"/>
-        <w:keepLines w:val="false"/>
         <w:shd w:val="clear" w:fill="FFFCF0"/>
         <w:spacing w:lineRule="auto" w:line="319" w:before="1200" w:after="800"/>
         <w:ind w:right="420" w:hanging="0"/>
@@ -712,15 +647,51 @@
           <w:szCs w:val="24"/>
         </w:rPr>
       </w:pPr>
-      <w:bookmarkStart w:id="8" w:name="_wyicmmckbpr96"/>
-      <w:bookmarkEnd w:id="8"/>
-      <w:r>
-        <w:rPr>
-          <w:rFonts w:eastAsia="Times New Roman" w:cs="Times New Roman" w:ascii="Times New Roman" w:hAnsi="Times New Roman"/>
+      <w:hyperlink r:id="rId4">
+        <w:r>
+          <w:rPr/>
+        </w:r>
+      </w:hyperlink>
+    </w:p>
+    <w:p>
+      <w:pPr>
+        <w:pStyle w:val="LOnormal"/>
+        <w:shd w:val="clear" w:fill="FFFCF0"/>
+        <w:spacing w:lineRule="auto" w:line="319" w:before="1200" w:after="800"/>
+        <w:ind w:right="420" w:hanging="0"/>
+        <w:rPr>
+          <w:rFonts w:ascii="Times New Roman" w:hAnsi="Times New Roman" w:eastAsia="Times New Roman" w:cs="Times New Roman"/>
           <w:color w:val="333333"/>
           <w:sz w:val="24"/>
           <w:szCs w:val="24"/>
         </w:rPr>
+      </w:pPr>
+      <w:r>
+        <w:rPr/>
+      </w:r>
+    </w:p>
+    <w:p>
+      <w:pPr>
+        <w:pStyle w:val="Heading1"/>
+        <w:shd w:val="clear" w:fill="FFFCF0"/>
+        <w:spacing w:lineRule="auto" w:line="319" w:before="1200" w:after="800"/>
+        <w:ind w:right="420" w:hanging="0"/>
+        <w:rPr>
+          <w:rFonts w:ascii="Times New Roman" w:hAnsi="Times New Roman" w:eastAsia="Times New Roman" w:cs="Times New Roman"/>
+          <w:color w:val="333333"/>
+          <w:sz w:val="24"/>
+          <w:szCs w:val="24"/>
+        </w:rPr>
+      </w:pPr>
+      <w:bookmarkStart w:id="6" w:name="_wyicmmckbpr96"/>
+      <w:bookmarkEnd w:id="6"/>
+      <w:r>
+        <w:rPr>
+          <w:rFonts w:eastAsia="Times New Roman" w:cs="Times New Roman" w:ascii="Times New Roman" w:hAnsi="Times New Roman"/>
+          <w:color w:val="333333"/>
+          <w:sz w:val="24"/>
+          <w:szCs w:val="24"/>
+        </w:rPr>
         <w:t>Typical smart city networked services.</w:t>
       </w:r>
     </w:p>
@@ -739,8 +710,8 @@
           <w:szCs w:val="30"/>
         </w:rPr>
       </w:pPr>
-      <w:bookmarkStart w:id="9" w:name="_wyicmmckbpr97"/>
-      <w:bookmarkEnd w:id="9"/>
+      <w:bookmarkStart w:id="7" w:name="_wyicmmckbpr97"/>
+      <w:bookmarkEnd w:id="7"/>
       <w:r>
         <w:rPr>
           <w:rFonts w:eastAsia="Times New Roman" w:cs="Times New Roman" w:ascii="Times New Roman" w:hAnsi="Times New Roman"/>
@@ -1026,8 +997,8 @@
           <w:szCs w:val="30"/>
         </w:rPr>
       </w:pPr>
-      <w:bookmarkStart w:id="10" w:name="_wyicmmckbpr98"/>
-      <w:bookmarkEnd w:id="10"/>
+      <w:bookmarkStart w:id="8" w:name="_wyicmmckbpr98"/>
+      <w:bookmarkEnd w:id="8"/>
       <w:r>
         <w:rPr>
           <w:rFonts w:eastAsia="Times New Roman" w:cs="Times New Roman" w:ascii="Times New Roman" w:hAnsi="Times New Roman"/>
@@ -1261,8 +1232,8 @@
           <w:szCs w:val="30"/>
         </w:rPr>
       </w:pPr>
-      <w:bookmarkStart w:id="11" w:name="_wyicmmckbpr99"/>
-      <w:bookmarkEnd w:id="11"/>
+      <w:bookmarkStart w:id="9" w:name="_wyicmmckbpr99"/>
+      <w:bookmarkEnd w:id="9"/>
       <w:r>
         <w:rPr>
           <w:rFonts w:eastAsia="Times New Roman" w:cs="Times New Roman" w:ascii="Times New Roman" w:hAnsi="Times New Roman"/>
@@ -1547,8 +1518,8 @@
         <w:ind w:left="720" w:right="420" w:hanging="360"/>
         <w:rPr/>
       </w:pPr>
-      <w:bookmarkStart w:id="12" w:name="_wyicmmckbpr910"/>
-      <w:bookmarkEnd w:id="12"/>
+      <w:bookmarkStart w:id="10" w:name="_wyicmmckbpr910"/>
+      <w:bookmarkEnd w:id="10"/>
       <w:r>
         <w:rPr>
           <w:rFonts w:eastAsia="Times New Roman" w:cs="Times New Roman" w:ascii="Times New Roman" w:hAnsi="Times New Roman"/>
@@ -1781,8 +1752,8 @@
         <w:ind w:left="720" w:right="420" w:hanging="360"/>
         <w:rPr/>
       </w:pPr>
-      <w:bookmarkStart w:id="13" w:name="_wyicmmckbpr911"/>
-      <w:bookmarkEnd w:id="13"/>
+      <w:bookmarkStart w:id="11" w:name="_wyicmmckbpr911"/>
+      <w:bookmarkEnd w:id="11"/>
       <w:r>
         <w:rPr>
           <w:rFonts w:eastAsia="Times New Roman" w:cs="Times New Roman" w:ascii="Times New Roman" w:hAnsi="Times New Roman"/>
@@ -1859,8 +1830,8 @@
         <w:ind w:left="720" w:right="420" w:hanging="360"/>
         <w:rPr/>
       </w:pPr>
-      <w:bookmarkStart w:id="14" w:name="_wyicmmckbpr912"/>
-      <w:bookmarkEnd w:id="14"/>
+      <w:bookmarkStart w:id="12" w:name="_wyicmmckbpr912"/>
+      <w:bookmarkEnd w:id="12"/>
       <w:r>
         <w:rPr>
           <w:rFonts w:eastAsia="Times New Roman" w:cs="Times New Roman" w:ascii="Times New Roman" w:hAnsi="Times New Roman"/>
@@ -2041,8 +2012,8 @@
         <w:ind w:left="720" w:right="420" w:hanging="360"/>
         <w:rPr/>
       </w:pPr>
-      <w:bookmarkStart w:id="15" w:name="_wyicmmckbpr913"/>
-      <w:bookmarkEnd w:id="15"/>
+      <w:bookmarkStart w:id="13" w:name="_wyicmmckbpr913"/>
+      <w:bookmarkEnd w:id="13"/>
       <w:r>
         <w:rPr>
           <w:rFonts w:eastAsia="Times New Roman" w:cs="Times New Roman" w:ascii="Times New Roman" w:hAnsi="Times New Roman"/>
@@ -2120,8 +2091,8 @@
           <w:szCs w:val="30"/>
         </w:rPr>
       </w:pPr>
-      <w:bookmarkStart w:id="16" w:name="_wyicmmckbpr914"/>
-      <w:bookmarkEnd w:id="16"/>
+      <w:bookmarkStart w:id="14" w:name="_wyicmmckbpr914"/>
+      <w:bookmarkEnd w:id="14"/>
       <w:r>
         <w:rPr>
           <w:rFonts w:eastAsia="Times New Roman" w:cs="Times New Roman" w:ascii="Times New Roman" w:hAnsi="Times New Roman"/>
@@ -2166,8 +2137,8 @@
           <w:szCs w:val="30"/>
         </w:rPr>
       </w:pPr>
-      <w:bookmarkStart w:id="17" w:name="_wyicmmckbpr915"/>
-      <w:bookmarkEnd w:id="17"/>
+      <w:bookmarkStart w:id="15" w:name="_wyicmmckbpr915"/>
+      <w:bookmarkEnd w:id="15"/>
       <w:r>
         <w:rPr>
           <w:rFonts w:eastAsia="Times New Roman" w:cs="Times New Roman" w:ascii="Times New Roman" w:hAnsi="Times New Roman"/>
@@ -2447,7 +2418,7 @@
           <w:bottom w:val="single" w:sz="6" w:space="0" w:color="97B0C8"/>
         </w:pBdr>
         <w:shd w:val="clear" w:fill="FFFFFF"/>
-        <w:spacing w:lineRule="auto" w:line="256" w:before="800" w:after="600"/>
+        <w:spacing w:lineRule="auto" w:line="254" w:before="800" w:after="600"/>
         <w:ind w:right="420" w:hanging="0"/>
         <w:rPr>
           <w:rFonts w:ascii="Times New Roman" w:hAnsi="Times New Roman" w:eastAsia="Times New Roman" w:cs="Times New Roman"/>
@@ -2456,8 +2427,8 @@
           <w:szCs w:val="34"/>
         </w:rPr>
       </w:pPr>
-      <w:bookmarkStart w:id="18" w:name="_xj1g4s6tyhvg"/>
-      <w:bookmarkEnd w:id="18"/>
+      <w:bookmarkStart w:id="16" w:name="_xj1g4s6tyhvg"/>
+      <w:bookmarkEnd w:id="16"/>
       <w:r>
         <w:rPr>
           <w:rFonts w:eastAsia="Times New Roman" w:cs="Times New Roman" w:ascii="Times New Roman" w:hAnsi="Times New Roman"/>
@@ -2474,7 +2445,7 @@
         <w:keepNext w:val="false"/>
         <w:keepLines w:val="false"/>
         <w:shd w:val="clear" w:fill="FFFFFF"/>
-        <w:spacing w:lineRule="auto" w:line="316" w:before="1200" w:after="1000"/>
+        <w:spacing w:lineRule="auto" w:line="314" w:before="1200" w:after="1000"/>
         <w:ind w:right="420" w:hanging="0"/>
         <w:rPr>
           <w:rFonts w:ascii="Times New Roman" w:hAnsi="Times New Roman" w:eastAsia="Times New Roman" w:cs="Times New Roman"/>
@@ -2483,8 +2454,8 @@
           <w:szCs w:val="32"/>
         </w:rPr>
       </w:pPr>
-      <w:bookmarkStart w:id="19" w:name="_54segst7s35p"/>
-      <w:bookmarkEnd w:id="19"/>
+      <w:bookmarkStart w:id="17" w:name="_54segst7s35p"/>
+      <w:bookmarkEnd w:id="17"/>
       <w:r>
         <w:rPr>
           <w:rFonts w:eastAsia="Times New Roman" w:cs="Times New Roman" w:ascii="Times New Roman" w:hAnsi="Times New Roman"/>
@@ -2510,8 +2481,8 @@
           <w:szCs w:val="30"/>
         </w:rPr>
       </w:pPr>
-      <w:bookmarkStart w:id="20" w:name="_wyicmmckbpr916"/>
-      <w:bookmarkEnd w:id="20"/>
+      <w:bookmarkStart w:id="18" w:name="_wyicmmckbpr916"/>
+      <w:bookmarkEnd w:id="18"/>
       <w:r>
         <w:rPr>
           <w:rFonts w:eastAsia="Times New Roman" w:cs="Times New Roman" w:ascii="Times New Roman" w:hAnsi="Times New Roman"/>
@@ -2589,8 +2560,8 @@
           <w:szCs w:val="30"/>
         </w:rPr>
       </w:pPr>
-      <w:bookmarkStart w:id="21" w:name="_8w6t0u53qwst"/>
-      <w:bookmarkEnd w:id="21"/>
+      <w:bookmarkStart w:id="19" w:name="_8w6t0u53qwst"/>
+      <w:bookmarkEnd w:id="19"/>
       <w:r>
         <w:rPr>
           <w:rFonts w:eastAsia="Times New Roman" w:cs="Times New Roman" w:ascii="Times New Roman" w:hAnsi="Times New Roman"/>
@@ -2614,8 +2585,8 @@
           <w:szCs w:val="30"/>
         </w:rPr>
       </w:pPr>
-      <w:bookmarkStart w:id="22" w:name="_wyicmmckbpr917"/>
-      <w:bookmarkEnd w:id="22"/>
+      <w:bookmarkStart w:id="20" w:name="_wyicmmckbpr917"/>
+      <w:bookmarkEnd w:id="20"/>
       <w:r>
         <w:rPr>
           <w:rFonts w:eastAsia="Times New Roman" w:cs="Times New Roman" w:ascii="Times New Roman" w:hAnsi="Times New Roman"/>
@@ -2625,7 +2596,7 @@
         </w:rPr>
         <w:t xml:space="preserve">In random deployment, sensors are randomly scattered over the region of interest to gather the target information. </w:t>
       </w:r>
-      <w:hyperlink r:id="rId6">
+      <w:hyperlink r:id="rId5">
         <w:r>
           <w:rPr>
             <w:rFonts w:eastAsia="Times New Roman" w:cs="Times New Roman" w:ascii="Times New Roman" w:hAnsi="Times New Roman"/>
@@ -2818,8 +2789,8 @@
           <w:szCs w:val="30"/>
         </w:rPr>
       </w:pPr>
-      <w:bookmarkStart w:id="23" w:name="_wyicmmckbpr918"/>
-      <w:bookmarkEnd w:id="23"/>
+      <w:bookmarkStart w:id="21" w:name="_wyicmmckbpr918"/>
+      <w:bookmarkEnd w:id="21"/>
       <w:r>
         <w:rPr/>
         <w:drawing>
@@ -2840,7 +2811,7 @@
                     </pic:cNvPicPr>
                   </pic:nvPicPr>
                   <pic:blipFill>
-                    <a:blip r:embed="rId7"/>
+                    <a:blip r:embed="rId6"/>
                     <a:stretch>
                       <a:fillRect/>
                     </a:stretch>
@@ -2860,8 +2831,8 @@
           </wp:inline>
         </w:drawing>
       </w:r>
-      <w:bookmarkStart w:id="24" w:name="_wyicmmckbpr921"/>
-      <w:bookmarkEnd w:id="24"/>
+      <w:bookmarkStart w:id="22" w:name="_wyicmmckbpr921"/>
+      <w:bookmarkEnd w:id="22"/>
       <w:r>
         <w:rPr>
           <w:rFonts w:eastAsia="Times New Roman" w:cs="Times New Roman" w:ascii="Times New Roman" w:hAnsi="Times New Roman"/>
@@ -2887,8 +2858,8 @@
           <w:szCs w:val="30"/>
         </w:rPr>
       </w:pPr>
-      <w:bookmarkStart w:id="25" w:name="_lzz36f0qaei"/>
-      <w:bookmarkEnd w:id="25"/>
+      <w:bookmarkStart w:id="23" w:name="_lzz36f0qaei"/>
+      <w:bookmarkEnd w:id="23"/>
       <w:r>
         <w:rPr>
           <w:rFonts w:eastAsia="Times New Roman" w:cs="Times New Roman" w:ascii="Times New Roman" w:hAnsi="Times New Roman"/>
@@ -2914,8 +2885,8 @@
           <w:szCs w:val="30"/>
         </w:rPr>
       </w:pPr>
-      <w:bookmarkStart w:id="26" w:name="_wyicmmckbpr922"/>
-      <w:bookmarkEnd w:id="26"/>
+      <w:bookmarkStart w:id="24" w:name="_wyicmmckbpr922"/>
+      <w:bookmarkEnd w:id="24"/>
       <w:r>
         <w:rPr>
           <w:rFonts w:eastAsia="Times New Roman" w:cs="Times New Roman" w:ascii="Times New Roman" w:hAnsi="Times New Roman"/>
@@ -2977,7 +2948,7 @@
         </w:rPr>
         <w:t xml:space="preserve">]. Examples of this type of deployment are square, triangle, and hexagon grids, and tri-hexagon tiling (THT), as shown in </w:t>
       </w:r>
-      <w:hyperlink r:id="rId8">
+      <w:hyperlink r:id="rId7">
         <w:r>
           <w:rPr>
             <w:rFonts w:eastAsia="Times New Roman" w:cs="Times New Roman" w:ascii="Times New Roman" w:hAnsi="Times New Roman"/>
@@ -3066,8 +3037,8 @@
           <w:szCs w:val="30"/>
         </w:rPr>
       </w:pPr>
-      <w:bookmarkStart w:id="27" w:name="_wyicmmckbpr923"/>
-      <w:bookmarkEnd w:id="27"/>
+      <w:bookmarkStart w:id="25" w:name="_wyicmmckbpr923"/>
+      <w:bookmarkEnd w:id="25"/>
       <w:r>
         <w:rPr>
           <w:rFonts w:eastAsia="Times New Roman" w:cs="Times New Roman" w:ascii="Times New Roman" w:hAnsi="Times New Roman"/>
@@ -3188,7 +3159,7 @@
         <w:keepNext w:val="false"/>
         <w:keepLines w:val="false"/>
         <w:shd w:val="clear" w:fill="FFFFFF"/>
-        <w:spacing w:lineRule="auto" w:line="316" w:before="1200" w:after="1000"/>
+        <w:spacing w:lineRule="auto" w:line="314" w:before="1200" w:after="1000"/>
         <w:ind w:right="420" w:hanging="0"/>
         <w:rPr>
           <w:rFonts w:ascii="Times New Roman" w:hAnsi="Times New Roman" w:eastAsia="Times New Roman" w:cs="Times New Roman"/>
@@ -3197,8 +3168,8 @@
           <w:szCs w:val="32"/>
         </w:rPr>
       </w:pPr>
-      <w:bookmarkStart w:id="28" w:name="_2bbstcvmc733"/>
-      <w:bookmarkEnd w:id="28"/>
+      <w:bookmarkStart w:id="26" w:name="_2bbstcvmc733"/>
+      <w:bookmarkEnd w:id="26"/>
       <w:r>
         <w:rPr>
           <w:rFonts w:eastAsia="Times New Roman" w:cs="Times New Roman" w:ascii="Times New Roman" w:hAnsi="Times New Roman"/>
@@ -3224,8 +3195,8 @@
           <w:szCs w:val="30"/>
         </w:rPr>
       </w:pPr>
-      <w:bookmarkStart w:id="29" w:name="_wyicmmckbpr924"/>
-      <w:bookmarkEnd w:id="29"/>
+      <w:bookmarkStart w:id="27" w:name="_wyicmmckbpr924"/>
+      <w:bookmarkEnd w:id="27"/>
       <w:r>
         <w:rPr>
           <w:rFonts w:eastAsia="Times New Roman" w:cs="Times New Roman" w:ascii="Times New Roman" w:hAnsi="Times New Roman"/>
@@ -3251,8 +3222,8 @@
           <w:szCs w:val="30"/>
         </w:rPr>
       </w:pPr>
-      <w:bookmarkStart w:id="30" w:name="_wyicmmckbpr925"/>
-      <w:bookmarkEnd w:id="30"/>
+      <w:bookmarkStart w:id="28" w:name="_wyicmmckbpr925"/>
+      <w:bookmarkEnd w:id="28"/>
       <w:r>
         <w:rPr>
           <w:rFonts w:eastAsia="Times New Roman" w:cs="Times New Roman" w:ascii="Times New Roman" w:hAnsi="Times New Roman"/>
@@ -3382,8 +3353,8 @@
           <w:szCs w:val="30"/>
         </w:rPr>
       </w:pPr>
-      <w:bookmarkStart w:id="31" w:name="_wyicmmckbpr926"/>
-      <w:bookmarkEnd w:id="31"/>
+      <w:bookmarkStart w:id="29" w:name="_wyicmmckbpr926"/>
+      <w:bookmarkEnd w:id="29"/>
       <w:r>
         <w:rPr>
           <w:rFonts w:eastAsia="Times New Roman" w:cs="Times New Roman" w:ascii="Times New Roman" w:hAnsi="Times New Roman"/>
@@ -3513,8 +3484,8 @@
           <w:szCs w:val="30"/>
         </w:rPr>
       </w:pPr>
-      <w:bookmarkStart w:id="32" w:name="_wyicmmckbpr927"/>
-      <w:bookmarkEnd w:id="32"/>
+      <w:bookmarkStart w:id="30" w:name="_wyicmmckbpr927"/>
+      <w:bookmarkEnd w:id="30"/>
       <w:r>
         <w:rPr>
           <w:rFonts w:eastAsia="Times New Roman" w:cs="Times New Roman" w:ascii="Times New Roman" w:hAnsi="Times New Roman"/>
@@ -3696,8 +3667,8 @@
           <w:szCs w:val="30"/>
         </w:rPr>
       </w:pPr>
-      <w:bookmarkStart w:id="33" w:name="_wyicmmckbpr928"/>
-      <w:bookmarkEnd w:id="33"/>
+      <w:bookmarkStart w:id="31" w:name="_wyicmmckbpr928"/>
+      <w:bookmarkEnd w:id="31"/>
       <w:r>
         <w:rPr>
           <w:rFonts w:eastAsia="Times New Roman" w:cs="Times New Roman" w:ascii="Times New Roman" w:hAnsi="Times New Roman"/>
@@ -3722,8 +3693,8 @@
         <w:ind w:left="720" w:right="420" w:hanging="360"/>
         <w:rPr/>
       </w:pPr>
-      <w:bookmarkStart w:id="34" w:name="_wyicmmckbpr929"/>
-      <w:bookmarkEnd w:id="34"/>
+      <w:bookmarkStart w:id="32" w:name="_wyicmmckbpr929"/>
+      <w:bookmarkEnd w:id="32"/>
       <w:r>
         <w:rPr>
           <w:rFonts w:eastAsia="Times New Roman" w:cs="Times New Roman" w:ascii="Times New Roman" w:hAnsi="Times New Roman"/>
@@ -3748,8 +3719,8 @@
         <w:ind w:left="720" w:right="420" w:hanging="360"/>
         <w:rPr/>
       </w:pPr>
-      <w:bookmarkStart w:id="35" w:name="_wyicmmckbpr930"/>
-      <w:bookmarkEnd w:id="35"/>
+      <w:bookmarkStart w:id="33" w:name="_wyicmmckbpr930"/>
+      <w:bookmarkEnd w:id="33"/>
       <w:r>
         <w:rPr>
           <w:rFonts w:eastAsia="Times New Roman" w:cs="Times New Roman" w:ascii="Times New Roman" w:hAnsi="Times New Roman"/>
@@ -3769,7 +3740,7 @@
           <w:bottom w:val="single" w:sz="6" w:space="0" w:color="97B0C8"/>
         </w:pBdr>
         <w:shd w:val="clear" w:fill="FFFFFF"/>
-        <w:spacing w:lineRule="auto" w:line="256" w:before="800" w:after="600"/>
+        <w:spacing w:lineRule="auto" w:line="254" w:before="800" w:after="600"/>
         <w:ind w:right="420" w:hanging="0"/>
         <w:rPr>
           <w:rFonts w:ascii="Times New Roman" w:hAnsi="Times New Roman" w:eastAsia="Times New Roman" w:cs="Times New Roman"/>
@@ -3778,8 +3749,8 @@
           <w:szCs w:val="34"/>
         </w:rPr>
       </w:pPr>
-      <w:bookmarkStart w:id="36" w:name="_k2t0fmmwz2tk"/>
-      <w:bookmarkEnd w:id="36"/>
+      <w:bookmarkStart w:id="34" w:name="_k2t0fmmwz2tk"/>
+      <w:bookmarkEnd w:id="34"/>
       <w:r>
         <w:rPr>
           <w:rFonts w:eastAsia="Times New Roman" w:cs="Times New Roman" w:ascii="Times New Roman" w:hAnsi="Times New Roman"/>
@@ -3796,7 +3767,7 @@
         <w:keepNext w:val="false"/>
         <w:keepLines w:val="false"/>
         <w:shd w:val="clear" w:fill="FFFFFF"/>
-        <w:spacing w:lineRule="auto" w:line="316" w:before="1200" w:after="1000"/>
+        <w:spacing w:lineRule="auto" w:line="314" w:before="1200" w:after="1000"/>
         <w:ind w:right="420" w:hanging="0"/>
         <w:rPr>
           <w:rFonts w:ascii="Times New Roman" w:hAnsi="Times New Roman" w:eastAsia="Times New Roman" w:cs="Times New Roman"/>
@@ -3805,8 +3776,8 @@
           <w:szCs w:val="32"/>
         </w:rPr>
       </w:pPr>
-      <w:bookmarkStart w:id="37" w:name="_jb2lqlgj52x"/>
-      <w:bookmarkEnd w:id="37"/>
+      <w:bookmarkStart w:id="35" w:name="_jb2lqlgj52x"/>
+      <w:bookmarkEnd w:id="35"/>
       <w:r>
         <w:rPr>
           <w:rFonts w:eastAsia="Times New Roman" w:cs="Times New Roman" w:ascii="Times New Roman" w:hAnsi="Times New Roman"/>
@@ -3832,8 +3803,8 @@
           <w:szCs w:val="30"/>
         </w:rPr>
       </w:pPr>
-      <w:bookmarkStart w:id="38" w:name="_wyicmmckbpr931"/>
-      <w:bookmarkEnd w:id="38"/>
+      <w:bookmarkStart w:id="36" w:name="_wyicmmckbpr931"/>
+      <w:bookmarkEnd w:id="36"/>
       <w:r>
         <w:rPr>
           <w:rFonts w:eastAsia="Times New Roman" w:cs="Times New Roman" w:ascii="Times New Roman" w:hAnsi="Times New Roman"/>
@@ -3878,8 +3849,8 @@
           <w:szCs w:val="30"/>
         </w:rPr>
       </w:pPr>
-      <w:bookmarkStart w:id="39" w:name="_8oo133txasn"/>
-      <w:bookmarkEnd w:id="39"/>
+      <w:bookmarkStart w:id="37" w:name="_8oo133txasn"/>
+      <w:bookmarkEnd w:id="37"/>
       <w:r>
         <w:rPr>
           <w:rFonts w:eastAsia="Times New Roman" w:cs="Times New Roman" w:ascii="Times New Roman" w:hAnsi="Times New Roman"/>
@@ -3905,8 +3876,8 @@
           <w:szCs w:val="30"/>
         </w:rPr>
       </w:pPr>
-      <w:bookmarkStart w:id="40" w:name="_wyicmmckbpr932"/>
-      <w:bookmarkEnd w:id="40"/>
+      <w:bookmarkStart w:id="38" w:name="_wyicmmckbpr932"/>
+      <w:bookmarkEnd w:id="38"/>
       <w:r>
         <w:rPr>
           <w:rFonts w:eastAsia="Times New Roman" w:cs="Times New Roman" w:ascii="Times New Roman" w:hAnsi="Times New Roman"/>
@@ -4020,7 +3991,7 @@
         </w:rPr>
         <w:t>] (</w:t>
       </w:r>
-      <w:hyperlink r:id="rId9">
+      <w:hyperlink r:id="rId8">
         <w:r>
           <w:rPr>
             <w:rFonts w:eastAsia="Times New Roman" w:cs="Times New Roman" w:ascii="Times New Roman" w:hAnsi="Times New Roman"/>
@@ -4057,8 +4028,8 @@
           <w:szCs w:val="30"/>
         </w:rPr>
       </w:pPr>
-      <w:bookmarkStart w:id="41" w:name="_wyicmmckbpr933"/>
-      <w:bookmarkEnd w:id="41"/>
+      <w:bookmarkStart w:id="39" w:name="_wyicmmckbpr933"/>
+      <w:bookmarkEnd w:id="39"/>
       <w:r>
         <w:rPr/>
         <w:drawing>
@@ -4079,7 +4050,7 @@
                     </pic:cNvPicPr>
                   </pic:nvPicPr>
                   <pic:blipFill>
-                    <a:blip r:embed="rId10"/>
+                    <a:blip r:embed="rId9"/>
                     <a:stretch>
                       <a:fillRect/>
                     </a:stretch>
@@ -4117,9 +4088,9 @@
           <w:u w:val="single"/>
         </w:rPr>
       </w:pPr>
-      <w:hyperlink r:id="rId11">
-        <w:bookmarkStart w:id="42" w:name="_wyicmmckbpr934"/>
-        <w:bookmarkEnd w:id="42"/>
+      <w:hyperlink r:id="rId10">
+        <w:bookmarkStart w:id="40" w:name="_wyicmmckbpr934"/>
+        <w:bookmarkEnd w:id="40"/>
         <w:r>
           <w:rPr>
             <w:rFonts w:eastAsia="Times New Roman" w:cs="Times New Roman" w:ascii="Times New Roman" w:hAnsi="Times New Roman"/>
@@ -4148,9 +4119,9 @@
           <w:u w:val="single"/>
         </w:rPr>
       </w:pPr>
-      <w:hyperlink r:id="rId12">
-        <w:bookmarkStart w:id="43" w:name="_wyicmmckbpr935"/>
-        <w:bookmarkEnd w:id="43"/>
+      <w:hyperlink r:id="rId11">
+        <w:bookmarkStart w:id="41" w:name="_wyicmmckbpr935"/>
+        <w:bookmarkEnd w:id="41"/>
         <w:r>
           <w:rPr>
             <w:rFonts w:eastAsia="Times New Roman" w:cs="Times New Roman" w:ascii="Times New Roman" w:hAnsi="Times New Roman"/>
@@ -4178,8 +4149,8 @@
           <w:szCs w:val="24"/>
         </w:rPr>
       </w:pPr>
-      <w:bookmarkStart w:id="44" w:name="_wyicmmckbpr936"/>
-      <w:bookmarkEnd w:id="44"/>
+      <w:bookmarkStart w:id="42" w:name="_wyicmmckbpr936"/>
+      <w:bookmarkEnd w:id="42"/>
       <w:r>
         <w:rPr>
           <w:rFonts w:eastAsia="Times New Roman" w:cs="Times New Roman" w:ascii="Times New Roman" w:hAnsi="Times New Roman"/>
@@ -4205,8 +4176,8 @@
           <w:szCs w:val="30"/>
         </w:rPr>
       </w:pPr>
-      <w:bookmarkStart w:id="45" w:name="_iqw9ms6omqch"/>
-      <w:bookmarkEnd w:id="45"/>
+      <w:bookmarkStart w:id="43" w:name="_iqw9ms6omqch"/>
+      <w:bookmarkEnd w:id="43"/>
       <w:r>
         <w:rPr>
           <w:rFonts w:eastAsia="Times New Roman" w:cs="Times New Roman" w:ascii="Times New Roman" w:hAnsi="Times New Roman"/>
@@ -4232,8 +4203,8 @@
           <w:szCs w:val="30"/>
         </w:rPr>
       </w:pPr>
-      <w:bookmarkStart w:id="46" w:name="_wyicmmckbpr937"/>
-      <w:bookmarkEnd w:id="46"/>
+      <w:bookmarkStart w:id="44" w:name="_wyicmmckbpr937"/>
+      <w:bookmarkEnd w:id="44"/>
       <w:r>
         <w:rPr>
           <w:rFonts w:eastAsia="Times New Roman" w:cs="Times New Roman" w:ascii="Times New Roman" w:hAnsi="Times New Roman"/>
@@ -4295,7 +4266,7 @@
         </w:rPr>
         <w:t>]. DT was proposed by Boris Delaunay in 1934. For a set of random points, P, the Delaunay triangulation DT(P) is dual to its Voronoi diagram (</w:t>
       </w:r>
-      <w:hyperlink r:id="rId13">
+      <w:hyperlink r:id="rId12">
         <w:r>
           <w:rPr>
             <w:rFonts w:eastAsia="Times New Roman" w:cs="Times New Roman" w:ascii="Times New Roman" w:hAnsi="Times New Roman"/>
@@ -4384,8 +4355,8 @@
           <w:szCs w:val="30"/>
         </w:rPr>
       </w:pPr>
-      <w:bookmarkStart w:id="47" w:name="_yzqo43njfjfz"/>
-      <w:bookmarkEnd w:id="47"/>
+      <w:bookmarkStart w:id="45" w:name="_yzqo43njfjfz"/>
+      <w:bookmarkEnd w:id="45"/>
       <w:r>
         <w:rPr>
           <w:rFonts w:eastAsia="Times New Roman" w:cs="Times New Roman" w:ascii="Times New Roman" w:hAnsi="Times New Roman"/>
@@ -4430,8 +4401,8 @@
           <w:szCs w:val="30"/>
         </w:rPr>
       </w:pPr>
-      <w:bookmarkStart w:id="48" w:name="_wyicmmckbpr938"/>
-      <w:bookmarkEnd w:id="48"/>
+      <w:bookmarkStart w:id="46" w:name="_wyicmmckbpr938"/>
+      <w:bookmarkEnd w:id="46"/>
       <w:r>
         <w:rPr>
           <w:rFonts w:eastAsia="Times New Roman" w:cs="Times New Roman" w:ascii="Times New Roman" w:hAnsi="Times New Roman"/>
@@ -4460,7 +4431,7 @@
         </w:rPr>
         <w:t>-means clustering algorithm is an unsupervised machine learning algorithm that aims to divide n observations into clusters (</w:t>
       </w:r>
-      <w:hyperlink r:id="rId14">
+      <w:hyperlink r:id="rId13">
         <w:r>
           <w:rPr>
             <w:rFonts w:eastAsia="Times New Roman" w:cs="Times New Roman" w:ascii="Times New Roman" w:hAnsi="Times New Roman"/>
@@ -4603,8 +4574,8 @@
                 <w:szCs w:val="26"/>
               </w:rPr>
             </w:pPr>
-            <w:bookmarkStart w:id="49" w:name="_wyicmmckbpr939"/>
-            <w:bookmarkEnd w:id="49"/>
+            <w:bookmarkStart w:id="47" w:name="_wyicmmckbpr939"/>
+            <w:bookmarkEnd w:id="47"/>
             <w:r>
               <w:rPr>
                 <w:rFonts w:eastAsia="Times New Roman" w:cs="Times New Roman" w:ascii="Times New Roman" w:hAnsi="Times New Roman"/>
@@ -4678,8 +4649,8 @@
                 <w:szCs w:val="26"/>
               </w:rPr>
             </w:pPr>
-            <w:bookmarkStart w:id="50" w:name="_wyicmmckbpr940"/>
-            <w:bookmarkEnd w:id="50"/>
+            <w:bookmarkStart w:id="48" w:name="_wyicmmckbpr940"/>
+            <w:bookmarkEnd w:id="48"/>
             <w:r>
               <w:rPr/>
               <w:drawing>
@@ -4700,7 +4671,7 @@
                           </pic:cNvPicPr>
                         </pic:nvPicPr>
                         <pic:blipFill>
-                          <a:blip r:embed="rId15"/>
+                          <a:blip r:embed="rId14"/>
                           <a:stretch>
                             <a:fillRect/>
                           </a:stretch>
@@ -4739,8 +4710,8 @@
           <w:szCs w:val="26"/>
         </w:rPr>
       </w:pPr>
-      <w:bookmarkStart w:id="51" w:name="_wyicmmckbpr941"/>
-      <w:bookmarkEnd w:id="51"/>
+      <w:bookmarkStart w:id="49" w:name="_wyicmmckbpr941"/>
+      <w:bookmarkEnd w:id="49"/>
       <w:r>
         <w:rPr/>
         <w:drawing>
@@ -4761,7 +4732,7 @@
                     </pic:cNvPicPr>
                   </pic:nvPicPr>
                   <pic:blipFill>
-                    <a:blip r:embed="rId16"/>
+                    <a:blip r:embed="rId15"/>
                     <a:stretch>
                       <a:fillRect/>
                     </a:stretch>
@@ -4799,9 +4770,9 @@
           <w:u w:val="single"/>
         </w:rPr>
       </w:pPr>
-      <w:hyperlink r:id="rId17">
-        <w:bookmarkStart w:id="52" w:name="_wyicmmckbpr942"/>
-        <w:bookmarkEnd w:id="52"/>
+      <w:hyperlink r:id="rId16">
+        <w:bookmarkStart w:id="50" w:name="_wyicmmckbpr942"/>
+        <w:bookmarkEnd w:id="50"/>
         <w:r>
           <w:rPr>
             <w:rFonts w:eastAsia="Times New Roman" w:cs="Times New Roman" w:ascii="Times New Roman" w:hAnsi="Times New Roman"/>
@@ -4830,9 +4801,9 @@
           <w:u w:val="single"/>
         </w:rPr>
       </w:pPr>
-      <w:hyperlink r:id="rId18">
-        <w:bookmarkStart w:id="53" w:name="_wyicmmckbpr943"/>
-        <w:bookmarkEnd w:id="53"/>
+      <w:hyperlink r:id="rId17">
+        <w:bookmarkStart w:id="51" w:name="_wyicmmckbpr943"/>
+        <w:bookmarkEnd w:id="51"/>
         <w:r>
           <w:rPr>
             <w:rFonts w:eastAsia="Times New Roman" w:cs="Times New Roman" w:ascii="Times New Roman" w:hAnsi="Times New Roman"/>
@@ -4860,8 +4831,8 @@
           <w:szCs w:val="24"/>
         </w:rPr>
       </w:pPr>
-      <w:bookmarkStart w:id="54" w:name="_wyicmmckbpr944"/>
-      <w:bookmarkEnd w:id="54"/>
+      <w:bookmarkStart w:id="52" w:name="_wyicmmckbpr944"/>
+      <w:bookmarkEnd w:id="52"/>
       <w:r>
         <w:rPr>
           <w:rFonts w:eastAsia="Times New Roman" w:cs="Times New Roman" w:ascii="Times New Roman" w:hAnsi="Times New Roman"/>
@@ -4897,7 +4868,7 @@
         <w:keepNext w:val="false"/>
         <w:keepLines w:val="false"/>
         <w:shd w:val="clear" w:fill="FFFFFF"/>
-        <w:spacing w:lineRule="auto" w:line="316" w:before="1200" w:after="1000"/>
+        <w:spacing w:lineRule="auto" w:line="314" w:before="1200" w:after="1000"/>
         <w:ind w:right="420" w:hanging="0"/>
         <w:rPr>
           <w:rFonts w:ascii="Times New Roman" w:hAnsi="Times New Roman" w:eastAsia="Times New Roman" w:cs="Times New Roman"/>
@@ -4906,8 +4877,8 @@
           <w:szCs w:val="32"/>
         </w:rPr>
       </w:pPr>
-      <w:bookmarkStart w:id="55" w:name="_p1n34gz2cead"/>
-      <w:bookmarkEnd w:id="55"/>
+      <w:bookmarkStart w:id="53" w:name="_p1n34gz2cead"/>
+      <w:bookmarkEnd w:id="53"/>
       <w:r>
         <w:rPr>
           <w:rFonts w:eastAsia="Times New Roman" w:cs="Times New Roman" w:ascii="Times New Roman" w:hAnsi="Times New Roman"/>
@@ -4933,8 +4904,8 @@
           <w:szCs w:val="30"/>
         </w:rPr>
       </w:pPr>
-      <w:bookmarkStart w:id="56" w:name="_wyicmmckbpr945"/>
-      <w:bookmarkEnd w:id="56"/>
+      <w:bookmarkStart w:id="54" w:name="_wyicmmckbpr945"/>
+      <w:bookmarkEnd w:id="54"/>
       <w:r>
         <w:rPr>
           <w:rFonts w:eastAsia="Times New Roman" w:cs="Times New Roman" w:ascii="Times New Roman" w:hAnsi="Times New Roman"/>
@@ -4979,8 +4950,8 @@
           <w:szCs w:val="30"/>
         </w:rPr>
       </w:pPr>
-      <w:bookmarkStart w:id="57" w:name="_fybdgijqc6ln"/>
-      <w:bookmarkEnd w:id="57"/>
+      <w:bookmarkStart w:id="55" w:name="_fybdgijqc6ln"/>
+      <w:bookmarkEnd w:id="55"/>
       <w:r>
         <w:rPr>
           <w:rFonts w:eastAsia="Times New Roman" w:cs="Times New Roman" w:ascii="Times New Roman" w:hAnsi="Times New Roman"/>
@@ -5006,8 +4977,8 @@
           <w:szCs w:val="30"/>
         </w:rPr>
       </w:pPr>
-      <w:bookmarkStart w:id="58" w:name="_wyicmmckbpr946"/>
-      <w:bookmarkEnd w:id="58"/>
+      <w:bookmarkStart w:id="56" w:name="_wyicmmckbpr946"/>
+      <w:bookmarkEnd w:id="56"/>
       <w:r>
         <w:rPr>
           <w:rFonts w:eastAsia="Times New Roman" w:cs="Times New Roman" w:ascii="Times New Roman" w:hAnsi="Times New Roman"/>
@@ -5017,7 +4988,7 @@
         </w:rPr>
         <w:t xml:space="preserve">A smart city configuration file is read in the configuration phase. This file contains information about the polygons that make up a smart city map and the obstacles within the city. </w:t>
       </w:r>
-      <w:hyperlink r:id="rId19">
+      <w:hyperlink r:id="rId18">
         <w:r>
           <w:rPr>
             <w:rFonts w:eastAsia="Times New Roman" w:cs="Times New Roman" w:ascii="Times New Roman" w:hAnsi="Times New Roman"/>
@@ -5054,8 +5025,8 @@
           <w:szCs w:val="30"/>
         </w:rPr>
       </w:pPr>
-      <w:bookmarkStart w:id="59" w:name="_wyicmmckbpr947"/>
-      <w:bookmarkEnd w:id="59"/>
+      <w:bookmarkStart w:id="57" w:name="_wyicmmckbpr947"/>
+      <w:bookmarkEnd w:id="57"/>
       <w:r>
         <w:rPr/>
         <w:drawing>
@@ -5076,7 +5047,7 @@
                     </pic:cNvPicPr>
                   </pic:nvPicPr>
                   <pic:blipFill>
-                    <a:blip r:embed="rId20"/>
+                    <a:blip r:embed="rId19"/>
                     <a:stretch>
                       <a:fillRect/>
                     </a:stretch>
@@ -5114,9 +5085,9 @@
           <w:u w:val="single"/>
         </w:rPr>
       </w:pPr>
-      <w:hyperlink r:id="rId21">
-        <w:bookmarkStart w:id="60" w:name="_wyicmmckbpr948"/>
-        <w:bookmarkEnd w:id="60"/>
+      <w:hyperlink r:id="rId20">
+        <w:bookmarkStart w:id="58" w:name="_wyicmmckbpr948"/>
+        <w:bookmarkEnd w:id="58"/>
         <w:r>
           <w:rPr>
             <w:rFonts w:eastAsia="Times New Roman" w:cs="Times New Roman" w:ascii="Times New Roman" w:hAnsi="Times New Roman"/>
@@ -5145,9 +5116,9 @@
           <w:u w:val="single"/>
         </w:rPr>
       </w:pPr>
-      <w:hyperlink r:id="rId22">
-        <w:bookmarkStart w:id="61" w:name="_wyicmmckbpr949"/>
-        <w:bookmarkEnd w:id="61"/>
+      <w:hyperlink r:id="rId21">
+        <w:bookmarkStart w:id="59" w:name="_wyicmmckbpr949"/>
+        <w:bookmarkEnd w:id="59"/>
         <w:r>
           <w:rPr>
             <w:rFonts w:eastAsia="Times New Roman" w:cs="Times New Roman" w:ascii="Times New Roman" w:hAnsi="Times New Roman"/>
@@ -5175,8 +5146,8 @@
           <w:szCs w:val="24"/>
         </w:rPr>
       </w:pPr>
-      <w:bookmarkStart w:id="62" w:name="_wyicmmckbpr950"/>
-      <w:bookmarkEnd w:id="62"/>
+      <w:bookmarkStart w:id="60" w:name="_wyicmmckbpr950"/>
+      <w:bookmarkEnd w:id="60"/>
       <w:r>
         <w:rPr>
           <w:rFonts w:eastAsia="Times New Roman" w:cs="Times New Roman" w:ascii="Times New Roman" w:hAnsi="Times New Roman"/>
@@ -5202,8 +5173,8 @@
           <w:szCs w:val="30"/>
         </w:rPr>
       </w:pPr>
-      <w:bookmarkStart w:id="63" w:name="_nm81fbymxk97"/>
-      <w:bookmarkEnd w:id="63"/>
+      <w:bookmarkStart w:id="61" w:name="_nm81fbymxk97"/>
+      <w:bookmarkEnd w:id="61"/>
       <w:r>
         <w:rPr>
           <w:rFonts w:eastAsia="Times New Roman" w:cs="Times New Roman" w:ascii="Times New Roman" w:hAnsi="Times New Roman"/>
@@ -5229,8 +5200,8 @@
           <w:szCs w:val="30"/>
         </w:rPr>
       </w:pPr>
-      <w:bookmarkStart w:id="64" w:name="_wyicmmckbpr951"/>
-      <w:bookmarkEnd w:id="64"/>
+      <w:bookmarkStart w:id="62" w:name="_wyicmmckbpr951"/>
+      <w:bookmarkEnd w:id="62"/>
       <w:r>
         <w:rPr>
           <w:rFonts w:eastAsia="Times New Roman" w:cs="Times New Roman" w:ascii="Times New Roman" w:hAnsi="Times New Roman"/>
@@ -5255,8 +5226,8 @@
         <w:ind w:left="720" w:right="420" w:hanging="360"/>
         <w:rPr/>
       </w:pPr>
-      <w:bookmarkStart w:id="65" w:name="_wyicmmckbpr952"/>
-      <w:bookmarkEnd w:id="65"/>
+      <w:bookmarkStart w:id="63" w:name="_wyicmmckbpr952"/>
+      <w:bookmarkEnd w:id="63"/>
       <w:r>
         <w:rPr>
           <w:rFonts w:eastAsia="Times New Roman" w:cs="Times New Roman" w:ascii="Times New Roman" w:hAnsi="Times New Roman"/>
@@ -5266,7 +5237,7 @@
         </w:rPr>
         <w:t xml:space="preserve">Random Location Generation: In this step, a set of random places is generated based on the assumed percentage of random points (i.e., 50%). Subsequently, IoT sensors are placed on random points, provided that they are within the boundaries of a smart city and not within any obstacle. </w:t>
       </w:r>
-      <w:hyperlink r:id="rId23">
+      <w:hyperlink r:id="rId22">
         <w:r>
           <w:rPr>
             <w:rFonts w:eastAsia="Times New Roman" w:cs="Times New Roman" w:ascii="Times New Roman" w:hAnsi="Times New Roman"/>
@@ -5308,7 +5279,7 @@
                     </pic:cNvPicPr>
                   </pic:nvPicPr>
                   <pic:blipFill>
-                    <a:blip r:embed="rId24"/>
+                    <a:blip r:embed="rId23"/>
                     <a:stretch>
                       <a:fillRect/>
                     </a:stretch>
@@ -5337,7 +5308,7 @@
         </w:rPr>
         <w:br/>
       </w:r>
-      <w:hyperlink r:id="rId25">
+      <w:hyperlink r:id="rId24">
         <w:r>
           <w:rPr>
             <w:rFonts w:eastAsia="Times New Roman" w:cs="Times New Roman" w:ascii="Times New Roman" w:hAnsi="Times New Roman"/>
@@ -5350,7 +5321,7 @@
           <w:br/>
         </w:r>
       </w:hyperlink>
-      <w:hyperlink r:id="rId26">
+      <w:hyperlink r:id="rId25">
         <w:r>
           <w:rPr>
             <w:rFonts w:eastAsia="Times New Roman" w:cs="Times New Roman" w:ascii="Times New Roman" w:hAnsi="Times New Roman"/>
@@ -5387,8 +5358,8 @@
         <w:ind w:left="720" w:right="420" w:hanging="360"/>
         <w:rPr/>
       </w:pPr>
-      <w:bookmarkStart w:id="66" w:name="_wyicmmckbpr953"/>
-      <w:bookmarkEnd w:id="66"/>
+      <w:bookmarkStart w:id="64" w:name="_wyicmmckbpr953"/>
+      <w:bookmarkEnd w:id="64"/>
       <w:r>
         <w:rPr>
           <w:rFonts w:eastAsia="Times New Roman" w:cs="Times New Roman" w:ascii="Times New Roman" w:hAnsi="Times New Roman"/>
@@ -5397,6 +5368,27 @@
           <w:szCs w:val="30"/>
         </w:rPr>
         <w:t>Delaunay Triangulation Creation: In this step, depending on the locations of the sensors deployed in the previous step, triangles are created based on Delaunay triangulation (</w:t>
+      </w:r>
+      <w:hyperlink r:id="rId26">
+        <w:r>
+          <w:rPr>
+            <w:rFonts w:eastAsia="Times New Roman" w:cs="Times New Roman" w:ascii="Times New Roman" w:hAnsi="Times New Roman"/>
+            <w:color w:val="376FAA"/>
+            <w:sz w:val="30"/>
+            <w:szCs w:val="30"/>
+            <w:u w:val="single"/>
+          </w:rPr>
+          <w:t>Figure 6</w:t>
+        </w:r>
+      </w:hyperlink>
+      <w:r>
+        <w:rPr>
+          <w:rFonts w:eastAsia="Times New Roman" w:cs="Times New Roman" w:ascii="Times New Roman" w:hAnsi="Times New Roman"/>
+          <w:color w:val="212121"/>
+          <w:sz w:val="30"/>
+          <w:szCs w:val="30"/>
+        </w:rPr>
+        <w:t>b). A center point is then calculated for each triangle (</w:t>
       </w:r>
       <w:hyperlink r:id="rId27">
         <w:r>
@@ -5417,7 +5409,33 @@
           <w:sz w:val="30"/>
           <w:szCs w:val="30"/>
         </w:rPr>
-        <w:t>b). A center point is then calculated for each triangle (</w:t>
+        <w:t>c).</w:t>
+      </w:r>
+    </w:p>
+    <w:p>
+      <w:pPr>
+        <w:pStyle w:val="Heading1"/>
+        <w:keepNext w:val="false"/>
+        <w:keepLines w:val="false"/>
+        <w:numPr>
+          <w:ilvl w:val="0"/>
+          <w:numId w:val="1"/>
+        </w:numPr>
+        <w:shd w:val="clear" w:fill="FFFFFF"/>
+        <w:spacing w:lineRule="auto" w:line="300" w:beforeAutospacing="0" w:before="0" w:after="2000"/>
+        <w:ind w:left="720" w:right="420" w:hanging="360"/>
+        <w:rPr/>
+      </w:pPr>
+      <w:bookmarkStart w:id="65" w:name="_wyicmmckbpr954"/>
+      <w:bookmarkEnd w:id="65"/>
+      <w:r>
+        <w:rPr>
+          <w:rFonts w:eastAsia="Times New Roman" w:cs="Times New Roman" w:ascii="Times New Roman" w:hAnsi="Times New Roman"/>
+          <w:color w:val="212121"/>
+          <w:sz w:val="30"/>
+          <w:szCs w:val="30"/>
+        </w:rPr>
+        <w:t>Coverage Evaluation Step: In this step, the triangle center points are evaluated based on the coverage percentage. Sensors will be deployed in the center points with the highest coverage ratio, depending on the available number of IoT sensors (</w:t>
       </w:r>
       <w:hyperlink r:id="rId28">
         <w:r>
@@ -5438,24 +5456,52 @@
           <w:sz w:val="30"/>
           <w:szCs w:val="30"/>
         </w:rPr>
-        <w:t>c).</w:t>
-      </w:r>
-    </w:p>
-    <w:p>
-      <w:pPr>
-        <w:pStyle w:val="Heading1"/>
-        <w:keepNext w:val="false"/>
-        <w:keepLines w:val="false"/>
-        <w:numPr>
-          <w:ilvl w:val="0"/>
-          <w:numId w:val="1"/>
-        </w:numPr>
+        <w:t>d). Therefore, deploying sensors in areas that have a small number of sensors (including areas around obstacles) has a higher priority than other points.</w:t>
+      </w:r>
+    </w:p>
+    <w:p>
+      <w:pPr>
+        <w:pStyle w:val="Heading4"/>
+        <w:keepNext w:val="false"/>
+        <w:keepLines w:val="false"/>
         <w:shd w:val="clear" w:fill="FFFFFF"/>
-        <w:spacing w:lineRule="auto" w:line="300" w:beforeAutospacing="0" w:before="0" w:after="2000"/>
-        <w:ind w:left="720" w:right="420" w:hanging="360"/>
-        <w:rPr/>
-      </w:pPr>
-      <w:bookmarkStart w:id="67" w:name="_wyicmmckbpr954"/>
+        <w:spacing w:lineRule="auto" w:line="360" w:before="1600" w:after="1400"/>
+        <w:ind w:right="420" w:hanging="0"/>
+        <w:rPr>
+          <w:rFonts w:ascii="Times New Roman" w:hAnsi="Times New Roman" w:eastAsia="Times New Roman" w:cs="Times New Roman"/>
+          <w:color w:val="603620"/>
+          <w:sz w:val="30"/>
+          <w:szCs w:val="30"/>
+        </w:rPr>
+      </w:pPr>
+      <w:bookmarkStart w:id="66" w:name="_2lm35i4farv"/>
+      <w:bookmarkEnd w:id="66"/>
+      <w:r>
+        <w:rPr>
+          <w:rFonts w:eastAsia="Times New Roman" w:cs="Times New Roman" w:ascii="Times New Roman" w:hAnsi="Times New Roman"/>
+          <w:color w:val="603620"/>
+          <w:sz w:val="30"/>
+          <w:szCs w:val="30"/>
+        </w:rPr>
+        <w:t>3.2.3. Sinks Deployment Phase</w:t>
+      </w:r>
+    </w:p>
+    <w:p>
+      <w:pPr>
+        <w:pStyle w:val="Heading1"/>
+        <w:keepNext w:val="false"/>
+        <w:keepLines w:val="false"/>
+        <w:shd w:val="clear" w:fill="FFFFFF"/>
+        <w:spacing w:lineRule="auto" w:line="319" w:before="1600" w:after="1600"/>
+        <w:ind w:right="420" w:hanging="0"/>
+        <w:rPr>
+          <w:rFonts w:ascii="Times New Roman" w:hAnsi="Times New Roman" w:eastAsia="Times New Roman" w:cs="Times New Roman"/>
+          <w:color w:val="212121"/>
+          <w:sz w:val="30"/>
+          <w:szCs w:val="30"/>
+        </w:rPr>
+      </w:pPr>
+      <w:bookmarkStart w:id="67" w:name="_wyicmmckbpr955"/>
       <w:bookmarkEnd w:id="67"/>
       <w:r>
         <w:rPr>
@@ -5464,7 +5510,26 @@
           <w:sz w:val="30"/>
           <w:szCs w:val="30"/>
         </w:rPr>
-        <w:t>Coverage Evaluation Step: In this step, the triangle center points are evaluated based on the coverage percentage. Sensors will be deployed in the center points with the highest coverage ratio, depending on the available number of IoT sensors (</w:t>
+        <w:t xml:space="preserve">This phase aims to deploy sinks to be close to all sensor nodes to achieve a high WSN performance. To achieve this goal, the </w:t>
+      </w:r>
+      <w:r>
+        <w:rPr>
+          <w:rFonts w:eastAsia="Times New Roman" w:cs="Times New Roman" w:ascii="Times New Roman" w:hAnsi="Times New Roman"/>
+          <w:i/>
+          <w:color w:val="212121"/>
+          <w:sz w:val="30"/>
+          <w:szCs w:val="30"/>
+        </w:rPr>
+        <w:t>k</w:t>
+      </w:r>
+      <w:r>
+        <w:rPr>
+          <w:rFonts w:eastAsia="Times New Roman" w:cs="Times New Roman" w:ascii="Times New Roman" w:hAnsi="Times New Roman"/>
+          <w:color w:val="212121"/>
+          <w:sz w:val="30"/>
+          <w:szCs w:val="30"/>
+        </w:rPr>
+        <w:t>-means clustering algorithm is applied to sensors deployed in the previous phase. The sensors are divided into clusters (i.e., three clusters in this example) equal to the desired number of sinks (</w:t>
       </w:r>
       <w:hyperlink r:id="rId29">
         <w:r>
@@ -5485,103 +5550,9 @@
           <w:sz w:val="30"/>
           <w:szCs w:val="30"/>
         </w:rPr>
-        <w:t>d). Therefore, deploying sensors in areas that have a small number of sensors (including areas around obstacles) has a higher priority than other points.</w:t>
-      </w:r>
-    </w:p>
-    <w:p>
-      <w:pPr>
-        <w:pStyle w:val="Heading4"/>
-        <w:keepNext w:val="false"/>
-        <w:keepLines w:val="false"/>
-        <w:shd w:val="clear" w:fill="FFFFFF"/>
-        <w:spacing w:lineRule="auto" w:line="360" w:before="1600" w:after="1400"/>
-        <w:ind w:right="420" w:hanging="0"/>
-        <w:rPr>
-          <w:rFonts w:ascii="Times New Roman" w:hAnsi="Times New Roman" w:eastAsia="Times New Roman" w:cs="Times New Roman"/>
-          <w:color w:val="603620"/>
-          <w:sz w:val="30"/>
-          <w:szCs w:val="30"/>
-        </w:rPr>
-      </w:pPr>
-      <w:bookmarkStart w:id="68" w:name="_2lm35i4farv"/>
-      <w:bookmarkEnd w:id="68"/>
-      <w:r>
-        <w:rPr>
-          <w:rFonts w:eastAsia="Times New Roman" w:cs="Times New Roman" w:ascii="Times New Roman" w:hAnsi="Times New Roman"/>
-          <w:color w:val="603620"/>
-          <w:sz w:val="30"/>
-          <w:szCs w:val="30"/>
-        </w:rPr>
-        <w:t>3.2.3. Sinks Deployment Phase</w:t>
-      </w:r>
-    </w:p>
-    <w:p>
-      <w:pPr>
-        <w:pStyle w:val="Heading1"/>
-        <w:keepNext w:val="false"/>
-        <w:keepLines w:val="false"/>
-        <w:shd w:val="clear" w:fill="FFFFFF"/>
-        <w:spacing w:lineRule="auto" w:line="319" w:before="1600" w:after="1600"/>
-        <w:ind w:right="420" w:hanging="0"/>
-        <w:rPr>
-          <w:rFonts w:ascii="Times New Roman" w:hAnsi="Times New Roman" w:eastAsia="Times New Roman" w:cs="Times New Roman"/>
-          <w:color w:val="212121"/>
-          <w:sz w:val="30"/>
-          <w:szCs w:val="30"/>
-        </w:rPr>
-      </w:pPr>
-      <w:bookmarkStart w:id="69" w:name="_wyicmmckbpr955"/>
-      <w:bookmarkEnd w:id="69"/>
-      <w:r>
-        <w:rPr>
-          <w:rFonts w:eastAsia="Times New Roman" w:cs="Times New Roman" w:ascii="Times New Roman" w:hAnsi="Times New Roman"/>
-          <w:color w:val="212121"/>
-          <w:sz w:val="30"/>
-          <w:szCs w:val="30"/>
-        </w:rPr>
-        <w:t xml:space="preserve">This phase aims to deploy sinks to be close to all sensor nodes to achieve a high WSN performance. To achieve this goal, the </w:t>
-      </w:r>
-      <w:r>
-        <w:rPr>
-          <w:rFonts w:eastAsia="Times New Roman" w:cs="Times New Roman" w:ascii="Times New Roman" w:hAnsi="Times New Roman"/>
-          <w:i/>
-          <w:color w:val="212121"/>
-          <w:sz w:val="30"/>
-          <w:szCs w:val="30"/>
-        </w:rPr>
-        <w:t>k</w:t>
-      </w:r>
-      <w:r>
-        <w:rPr>
-          <w:rFonts w:eastAsia="Times New Roman" w:cs="Times New Roman" w:ascii="Times New Roman" w:hAnsi="Times New Roman"/>
-          <w:color w:val="212121"/>
-          <w:sz w:val="30"/>
-          <w:szCs w:val="30"/>
-        </w:rPr>
-        <w:t>-means clustering algorithm is applied to sensors deployed in the previous phase. The sensors are divided into clusters (i.e., three clusters in this example) equal to the desired number of sinks (</w:t>
+        <w:t>e). The sinks are then placed on the center points of the clusters (</w:t>
       </w:r>
       <w:hyperlink r:id="rId30">
-        <w:r>
-          <w:rPr>
-            <w:rFonts w:eastAsia="Times New Roman" w:cs="Times New Roman" w:ascii="Times New Roman" w:hAnsi="Times New Roman"/>
-            <w:color w:val="376FAA"/>
-            <w:sz w:val="30"/>
-            <w:szCs w:val="30"/>
-            <w:u w:val="single"/>
-          </w:rPr>
-          <w:t>Figure 6</w:t>
-        </w:r>
-      </w:hyperlink>
-      <w:r>
-        <w:rPr>
-          <w:rFonts w:eastAsia="Times New Roman" w:cs="Times New Roman" w:ascii="Times New Roman" w:hAnsi="Times New Roman"/>
-          <w:color w:val="212121"/>
-          <w:sz w:val="30"/>
-          <w:szCs w:val="30"/>
-        </w:rPr>
-        <w:t>e). The sinks are then placed on the center points of the clusters (</w:t>
-      </w:r>
-      <w:hyperlink r:id="rId31">
         <w:r>
           <w:rPr>
             <w:rFonts w:eastAsia="Times New Roman" w:cs="Times New Roman" w:ascii="Times New Roman" w:hAnsi="Times New Roman"/>
@@ -5653,8 +5624,8 @@
                 <w:szCs w:val="26"/>
               </w:rPr>
             </w:pPr>
-            <w:bookmarkStart w:id="70" w:name="_wyicmmckbpr956"/>
-            <w:bookmarkEnd w:id="70"/>
+            <w:bookmarkStart w:id="68" w:name="_wyicmmckbpr956"/>
+            <w:bookmarkEnd w:id="68"/>
             <w:r>
               <w:rPr>
                 <w:rFonts w:eastAsia="Times New Roman" w:cs="Times New Roman" w:ascii="Times New Roman" w:hAnsi="Times New Roman"/>
@@ -5709,8 +5680,8 @@
                 <w:szCs w:val="26"/>
               </w:rPr>
             </w:pPr>
-            <w:bookmarkStart w:id="71" w:name="_wyicmmckbpr957"/>
-            <w:bookmarkEnd w:id="71"/>
+            <w:bookmarkStart w:id="69" w:name="_wyicmmckbpr957"/>
+            <w:bookmarkEnd w:id="69"/>
             <w:r>
               <w:rPr/>
               <w:drawing>
@@ -5731,7 +5702,7 @@
                           </pic:cNvPicPr>
                         </pic:nvPicPr>
                         <pic:blipFill>
-                          <a:blip r:embed="rId32"/>
+                          <a:blip r:embed="rId31"/>
                           <a:stretch>
                             <a:fillRect/>
                           </a:stretch>
@@ -5764,7 +5735,7 @@
           <w:bottom w:val="single" w:sz="6" w:space="0" w:color="97B0C8"/>
         </w:pBdr>
         <w:shd w:val="clear" w:fill="FFFFFF"/>
-        <w:spacing w:lineRule="auto" w:line="256" w:before="800" w:after="600"/>
+        <w:spacing w:lineRule="auto" w:line="254" w:before="800" w:after="600"/>
         <w:ind w:right="420" w:hanging="0"/>
         <w:rPr>
           <w:rFonts w:ascii="Times New Roman" w:hAnsi="Times New Roman" w:eastAsia="Times New Roman" w:cs="Times New Roman"/>
@@ -5773,8 +5744,8 @@
           <w:szCs w:val="34"/>
         </w:rPr>
       </w:pPr>
-      <w:bookmarkStart w:id="72" w:name="_8t6q6ero9tvx"/>
-      <w:bookmarkEnd w:id="72"/>
+      <w:bookmarkStart w:id="70" w:name="_8t6q6ero9tvx"/>
+      <w:bookmarkEnd w:id="70"/>
       <w:r>
         <w:rPr>
           <w:rFonts w:eastAsia="Times New Roman" w:cs="Times New Roman" w:ascii="Times New Roman" w:hAnsi="Times New Roman"/>
@@ -5800,8 +5771,8 @@
           <w:szCs w:val="30"/>
         </w:rPr>
       </w:pPr>
-      <w:bookmarkStart w:id="73" w:name="_wyicmmckbpr958"/>
-      <w:bookmarkEnd w:id="73"/>
+      <w:bookmarkStart w:id="71" w:name="_wyicmmckbpr958"/>
+      <w:bookmarkEnd w:id="71"/>
       <w:r>
         <w:rPr>
           <w:rFonts w:eastAsia="Times New Roman" w:cs="Times New Roman" w:ascii="Times New Roman" w:hAnsi="Times New Roman"/>
@@ -6029,7 +6000,7 @@
           <w:bottom w:val="single" w:sz="6" w:space="0" w:color="97B0C8"/>
         </w:pBdr>
         <w:shd w:val="clear" w:fill="FFFFFF"/>
-        <w:spacing w:lineRule="auto" w:line="256" w:before="800" w:after="600"/>
+        <w:spacing w:lineRule="auto" w:line="254" w:before="800" w:after="600"/>
         <w:ind w:right="420" w:hanging="0"/>
         <w:rPr>
           <w:rFonts w:ascii="Times New Roman" w:hAnsi="Times New Roman" w:eastAsia="Times New Roman" w:cs="Times New Roman"/>
@@ -6038,8 +6009,8 @@
           <w:szCs w:val="34"/>
         </w:rPr>
       </w:pPr>
-      <w:bookmarkStart w:id="74" w:name="_vtpsclf8a11h"/>
-      <w:bookmarkEnd w:id="74"/>
+      <w:bookmarkStart w:id="72" w:name="_vtpsclf8a11h"/>
+      <w:bookmarkEnd w:id="72"/>
       <w:r>
         <w:rPr>
           <w:rFonts w:eastAsia="Times New Roman" w:cs="Times New Roman" w:ascii="Times New Roman" w:hAnsi="Times New Roman"/>
@@ -6065,8 +6036,8 @@
           <w:szCs w:val="30"/>
         </w:rPr>
       </w:pPr>
-      <w:bookmarkStart w:id="75" w:name="_wyicmmckbpr959"/>
-      <w:bookmarkEnd w:id="75"/>
+      <w:bookmarkStart w:id="73" w:name="_wyicmmckbpr959"/>
+      <w:bookmarkEnd w:id="73"/>
       <w:r>
         <w:rPr>
           <w:rFonts w:eastAsia="Times New Roman" w:cs="Times New Roman" w:ascii="Times New Roman" w:hAnsi="Times New Roman"/>
@@ -6076,7 +6047,7 @@
         </w:rPr>
         <w:t xml:space="preserve">The performance of the EDTD-SC was evaluated in terms of area coverage, end-to-end-delay, and resilience to attacks. The EDTD-SC was applied to Midtown Manhattan in New York in the US. When implementing the experiment, twenty artificial obstacles were placed randomly in the sensing area. </w:t>
       </w:r>
-      <w:hyperlink r:id="rId33">
+      <w:hyperlink r:id="rId32">
         <w:r>
           <w:rPr>
             <w:rFonts w:eastAsia="Times New Roman" w:cs="Times New Roman" w:ascii="Times New Roman" w:hAnsi="Times New Roman"/>
@@ -6097,7 +6068,7 @@
         </w:rPr>
         <w:t xml:space="preserve"> shows the map of Midtown Manhattan, which is considered a relatively small area, which includes the locations of obstacles. Five deployment schemes were considered: a random, a square grid, a triangle grid, a hexagon grid, and THT. </w:t>
       </w:r>
-      <w:hyperlink r:id="rId34">
+      <w:hyperlink r:id="rId33">
         <w:r>
           <w:rPr>
             <w:rFonts w:eastAsia="Times New Roman" w:cs="Times New Roman" w:ascii="Times New Roman" w:hAnsi="Times New Roman"/>
@@ -6134,8 +6105,8 @@
           <w:szCs w:val="30"/>
         </w:rPr>
       </w:pPr>
-      <w:bookmarkStart w:id="76" w:name="_wyicmmckbpr960"/>
-      <w:bookmarkEnd w:id="76"/>
+      <w:bookmarkStart w:id="74" w:name="_wyicmmckbpr960"/>
+      <w:bookmarkEnd w:id="74"/>
       <w:r>
         <w:rPr/>
         <w:drawing>
@@ -6156,7 +6127,7 @@
                     </pic:cNvPicPr>
                   </pic:nvPicPr>
                   <pic:blipFill>
-                    <a:blip r:embed="rId35"/>
+                    <a:blip r:embed="rId34"/>
                     <a:stretch>
                       <a:fillRect/>
                     </a:stretch>
@@ -6194,9 +6165,9 @@
           <w:u w:val="single"/>
         </w:rPr>
       </w:pPr>
-      <w:hyperlink r:id="rId36">
-        <w:bookmarkStart w:id="77" w:name="_wyicmmckbpr961"/>
-        <w:bookmarkEnd w:id="77"/>
+      <w:hyperlink r:id="rId35">
+        <w:bookmarkStart w:id="75" w:name="_wyicmmckbpr961"/>
+        <w:bookmarkEnd w:id="75"/>
         <w:r>
           <w:rPr>
             <w:rFonts w:eastAsia="Times New Roman" w:cs="Times New Roman" w:ascii="Times New Roman" w:hAnsi="Times New Roman"/>
@@ -6225,9 +6196,9 @@
           <w:u w:val="single"/>
         </w:rPr>
       </w:pPr>
-      <w:hyperlink r:id="rId37">
-        <w:bookmarkStart w:id="78" w:name="_wyicmmckbpr962"/>
-        <w:bookmarkEnd w:id="78"/>
+      <w:hyperlink r:id="rId36">
+        <w:bookmarkStart w:id="76" w:name="_wyicmmckbpr962"/>
+        <w:bookmarkEnd w:id="76"/>
         <w:r>
           <w:rPr>
             <w:rFonts w:eastAsia="Times New Roman" w:cs="Times New Roman" w:ascii="Times New Roman" w:hAnsi="Times New Roman"/>
@@ -6255,8 +6226,8 @@
           <w:szCs w:val="24"/>
         </w:rPr>
       </w:pPr>
-      <w:bookmarkStart w:id="79" w:name="_wyicmmckbpr963"/>
-      <w:bookmarkEnd w:id="79"/>
+      <w:bookmarkStart w:id="77" w:name="_wyicmmckbpr963"/>
+      <w:bookmarkEnd w:id="77"/>
       <w:r>
         <w:rPr>
           <w:rFonts w:eastAsia="Times New Roman" w:cs="Times New Roman" w:ascii="Times New Roman" w:hAnsi="Times New Roman"/>
@@ -6282,8 +6253,8 @@
           <w:szCs w:val="24"/>
         </w:rPr>
       </w:pPr>
-      <w:bookmarkStart w:id="80" w:name="_wyicmmckbpr964"/>
-      <w:bookmarkEnd w:id="80"/>
+      <w:bookmarkStart w:id="78" w:name="_wyicmmckbpr964"/>
+      <w:bookmarkEnd w:id="78"/>
       <w:r>
         <w:rPr/>
         <w:drawing>
@@ -6304,7 +6275,7 @@
                     </pic:cNvPicPr>
                   </pic:nvPicPr>
                   <pic:blipFill>
-                    <a:blip r:embed="rId38"/>
+                    <a:blip r:embed="rId37"/>
                     <a:stretch>
                       <a:fillRect/>
                     </a:stretch>
@@ -6342,9 +6313,9 @@
           <w:u w:val="single"/>
         </w:rPr>
       </w:pPr>
-      <w:hyperlink r:id="rId39">
-        <w:bookmarkStart w:id="81" w:name="_wyicmmckbpr965"/>
-        <w:bookmarkEnd w:id="81"/>
+      <w:hyperlink r:id="rId38">
+        <w:bookmarkStart w:id="79" w:name="_wyicmmckbpr965"/>
+        <w:bookmarkEnd w:id="79"/>
         <w:r>
           <w:rPr>
             <w:rFonts w:eastAsia="Times New Roman" w:cs="Times New Roman" w:ascii="Times New Roman" w:hAnsi="Times New Roman"/>
@@ -6373,9 +6344,9 @@
           <w:u w:val="single"/>
         </w:rPr>
       </w:pPr>
-      <w:hyperlink r:id="rId40">
-        <w:bookmarkStart w:id="82" w:name="_wyicmmckbpr966"/>
-        <w:bookmarkEnd w:id="82"/>
+      <w:hyperlink r:id="rId39">
+        <w:bookmarkStart w:id="80" w:name="_wyicmmckbpr966"/>
+        <w:bookmarkEnd w:id="80"/>
         <w:r>
           <w:rPr>
             <w:rFonts w:eastAsia="Times New Roman" w:cs="Times New Roman" w:ascii="Times New Roman" w:hAnsi="Times New Roman"/>
@@ -6403,8 +6374,8 @@
           <w:szCs w:val="24"/>
         </w:rPr>
       </w:pPr>
-      <w:bookmarkStart w:id="83" w:name="_wyicmmckbpr967"/>
-      <w:bookmarkEnd w:id="83"/>
+      <w:bookmarkStart w:id="81" w:name="_wyicmmckbpr967"/>
+      <w:bookmarkEnd w:id="81"/>
       <w:r>
         <w:rPr>
           <w:rFonts w:eastAsia="Times New Roman" w:cs="Times New Roman" w:ascii="Times New Roman" w:hAnsi="Times New Roman"/>
@@ -6421,7 +6392,7 @@
         <w:keepNext w:val="false"/>
         <w:keepLines w:val="false"/>
         <w:shd w:val="clear" w:fill="FFFFFF"/>
-        <w:spacing w:lineRule="auto" w:line="316" w:before="1200" w:after="1000"/>
+        <w:spacing w:lineRule="auto" w:line="314" w:before="1200" w:after="1000"/>
         <w:ind w:right="420" w:hanging="0"/>
         <w:rPr>
           <w:rFonts w:ascii="Times New Roman" w:hAnsi="Times New Roman" w:eastAsia="Times New Roman" w:cs="Times New Roman"/>
@@ -6430,8 +6401,8 @@
           <w:szCs w:val="32"/>
         </w:rPr>
       </w:pPr>
-      <w:bookmarkStart w:id="84" w:name="_b1uzp6y29cnt"/>
-      <w:bookmarkEnd w:id="84"/>
+      <w:bookmarkStart w:id="82" w:name="_b1uzp6y29cnt"/>
+      <w:bookmarkEnd w:id="82"/>
       <w:r>
         <w:rPr>
           <w:rFonts w:eastAsia="Times New Roman" w:cs="Times New Roman" w:ascii="Times New Roman" w:hAnsi="Times New Roman"/>
@@ -6457,8 +6428,8 @@
           <w:szCs w:val="30"/>
         </w:rPr>
       </w:pPr>
-      <w:bookmarkStart w:id="85" w:name="_wyicmmckbpr968"/>
-      <w:bookmarkEnd w:id="85"/>
+      <w:bookmarkStart w:id="83" w:name="_wyicmmckbpr968"/>
+      <w:bookmarkEnd w:id="83"/>
       <w:r>
         <w:rPr>
           <w:rFonts w:eastAsia="Times New Roman" w:cs="Times New Roman" w:ascii="Times New Roman" w:hAnsi="Times New Roman"/>
@@ -6641,8 +6612,8 @@
           <w:szCs w:val="30"/>
         </w:rPr>
       </w:pPr>
-      <w:bookmarkStart w:id="86" w:name="_wyicmmckbpr969"/>
-      <w:bookmarkEnd w:id="86"/>
+      <w:bookmarkStart w:id="84" w:name="_wyicmmckbpr969"/>
+      <w:bookmarkEnd w:id="84"/>
       <w:r>
         <w:rPr>
           <w:rFonts w:eastAsia="Times New Roman" w:cs="Times New Roman" w:ascii="Times New Roman" w:hAnsi="Times New Roman"/>
@@ -6669,8 +6640,8 @@
           <w:szCs w:val="30"/>
         </w:rPr>
       </w:pPr>
-      <w:bookmarkStart w:id="87" w:name="_wyicmmckbpr970"/>
-      <w:bookmarkEnd w:id="87"/>
+      <w:bookmarkStart w:id="85" w:name="_wyicmmckbpr970"/>
+      <w:bookmarkEnd w:id="85"/>
       <w:r>
         <w:rPr>
           <w:rFonts w:eastAsia="Times New Roman" w:cs="Times New Roman" w:ascii="Times New Roman" w:hAnsi="Times New Roman"/>
@@ -6696,8 +6667,8 @@
           <w:szCs w:val="30"/>
         </w:rPr>
       </w:pPr>
-      <w:bookmarkStart w:id="88" w:name="_wyicmmckbpr971"/>
-      <w:bookmarkEnd w:id="88"/>
+      <w:bookmarkStart w:id="86" w:name="_wyicmmckbpr971"/>
+      <w:bookmarkEnd w:id="86"/>
       <w:r>
         <w:rPr>
           <w:rFonts w:eastAsia="Times New Roman" w:cs="Times New Roman" w:ascii="Times New Roman" w:hAnsi="Times New Roman"/>
@@ -7036,8 +7007,8 @@
           <w:szCs w:val="30"/>
         </w:rPr>
       </w:pPr>
-      <w:bookmarkStart w:id="89" w:name="_wyicmmckbpr972"/>
-      <w:bookmarkEnd w:id="89"/>
+      <w:bookmarkStart w:id="87" w:name="_wyicmmckbpr972"/>
+      <w:bookmarkEnd w:id="87"/>
       <w:r>
         <w:rPr>
           <w:rFonts w:eastAsia="Times New Roman" w:cs="Times New Roman" w:ascii="Times New Roman" w:hAnsi="Times New Roman"/>
@@ -7064,8 +7035,8 @@
           <w:szCs w:val="30"/>
         </w:rPr>
       </w:pPr>
-      <w:bookmarkStart w:id="90" w:name="_wyicmmckbpr973"/>
-      <w:bookmarkEnd w:id="90"/>
+      <w:bookmarkStart w:id="88" w:name="_wyicmmckbpr973"/>
+      <w:bookmarkEnd w:id="88"/>
       <w:r>
         <w:rPr>
           <w:rFonts w:eastAsia="Times New Roman" w:cs="Times New Roman" w:ascii="Times New Roman" w:hAnsi="Times New Roman"/>
@@ -7091,8 +7062,8 @@
           <w:szCs w:val="30"/>
         </w:rPr>
       </w:pPr>
-      <w:bookmarkStart w:id="91" w:name="_wyicmmckbpr974"/>
-      <w:bookmarkEnd w:id="91"/>
+      <w:bookmarkStart w:id="89" w:name="_wyicmmckbpr974"/>
+      <w:bookmarkEnd w:id="89"/>
       <w:r>
         <w:rPr>
           <w:rFonts w:eastAsia="Times New Roman" w:cs="Times New Roman" w:ascii="Times New Roman" w:hAnsi="Times New Roman"/>
@@ -7171,8 +7142,8 @@
           <w:szCs w:val="30"/>
         </w:rPr>
       </w:pPr>
-      <w:bookmarkStart w:id="92" w:name="_wyicmmckbpr975"/>
-      <w:bookmarkEnd w:id="92"/>
+      <w:bookmarkStart w:id="90" w:name="_wyicmmckbpr975"/>
+      <w:bookmarkEnd w:id="90"/>
       <w:r>
         <w:rPr>
           <w:rFonts w:eastAsia="Times New Roman" w:cs="Times New Roman" w:ascii="Times New Roman" w:hAnsi="Times New Roman"/>
@@ -7199,8 +7170,8 @@
           <w:szCs w:val="30"/>
         </w:rPr>
       </w:pPr>
-      <w:bookmarkStart w:id="93" w:name="_wyicmmckbpr976"/>
-      <w:bookmarkEnd w:id="93"/>
+      <w:bookmarkStart w:id="91" w:name="_wyicmmckbpr976"/>
+      <w:bookmarkEnd w:id="91"/>
       <w:r>
         <w:rPr>
           <w:rFonts w:eastAsia="Times New Roman" w:cs="Times New Roman" w:ascii="Times New Roman" w:hAnsi="Times New Roman"/>
@@ -7226,8 +7197,8 @@
           <w:szCs w:val="30"/>
         </w:rPr>
       </w:pPr>
-      <w:bookmarkStart w:id="94" w:name="_wyicmmckbpr977"/>
-      <w:bookmarkEnd w:id="94"/>
+      <w:bookmarkStart w:id="92" w:name="_wyicmmckbpr977"/>
+      <w:bookmarkEnd w:id="92"/>
       <w:r>
         <w:rPr>
           <w:rFonts w:eastAsia="Times New Roman" w:cs="Times New Roman" w:ascii="Times New Roman" w:hAnsi="Times New Roman"/>
@@ -7237,7 +7208,7 @@
         </w:rPr>
         <w:t xml:space="preserve">The results of deploying 500 sensors with different numbers of sinks are shown in </w:t>
       </w:r>
-      <w:hyperlink r:id="rId41">
+      <w:hyperlink r:id="rId40">
         <w:r>
           <w:rPr>
             <w:rFonts w:eastAsia="Times New Roman" w:cs="Times New Roman" w:ascii="Times New Roman" w:hAnsi="Times New Roman"/>
@@ -7274,8 +7245,8 @@
           <w:szCs w:val="30"/>
         </w:rPr>
       </w:pPr>
-      <w:bookmarkStart w:id="95" w:name="_wyicmmckbpr978"/>
-      <w:bookmarkEnd w:id="95"/>
+      <w:bookmarkStart w:id="93" w:name="_wyicmmckbpr978"/>
+      <w:bookmarkEnd w:id="93"/>
       <w:r>
         <w:rPr/>
         <w:drawing>
@@ -7296,7 +7267,7 @@
                     </pic:cNvPicPr>
                   </pic:nvPicPr>
                   <pic:blipFill>
-                    <a:blip r:embed="rId42"/>
+                    <a:blip r:embed="rId41"/>
                     <a:stretch>
                       <a:fillRect/>
                     </a:stretch>
@@ -7334,9 +7305,9 @@
           <w:u w:val="single"/>
         </w:rPr>
       </w:pPr>
-      <w:hyperlink r:id="rId43">
-        <w:bookmarkStart w:id="96" w:name="_wyicmmckbpr979"/>
-        <w:bookmarkEnd w:id="96"/>
+      <w:hyperlink r:id="rId42">
+        <w:bookmarkStart w:id="94" w:name="_wyicmmckbpr979"/>
+        <w:bookmarkEnd w:id="94"/>
         <w:r>
           <w:rPr>
             <w:rFonts w:eastAsia="Times New Roman" w:cs="Times New Roman" w:ascii="Times New Roman" w:hAnsi="Times New Roman"/>
@@ -7365,9 +7336,9 @@
           <w:u w:val="single"/>
         </w:rPr>
       </w:pPr>
-      <w:hyperlink r:id="rId44">
-        <w:bookmarkStart w:id="97" w:name="_wyicmmckbpr980"/>
-        <w:bookmarkEnd w:id="97"/>
+      <w:hyperlink r:id="rId43">
+        <w:bookmarkStart w:id="95" w:name="_wyicmmckbpr980"/>
+        <w:bookmarkEnd w:id="95"/>
         <w:r>
           <w:rPr>
             <w:rFonts w:eastAsia="Times New Roman" w:cs="Times New Roman" w:ascii="Times New Roman" w:hAnsi="Times New Roman"/>
@@ -7395,8 +7366,8 @@
           <w:szCs w:val="24"/>
         </w:rPr>
       </w:pPr>
-      <w:bookmarkStart w:id="98" w:name="_wyicmmckbpr981"/>
-      <w:bookmarkEnd w:id="98"/>
+      <w:bookmarkStart w:id="96" w:name="_wyicmmckbpr981"/>
+      <w:bookmarkEnd w:id="96"/>
       <w:r>
         <w:rPr>
           <w:rFonts w:eastAsia="Times New Roman" w:cs="Times New Roman" w:ascii="Times New Roman" w:hAnsi="Times New Roman"/>
@@ -7422,8 +7393,8 @@
           <w:szCs w:val="30"/>
         </w:rPr>
       </w:pPr>
-      <w:bookmarkStart w:id="99" w:name="_wyicmmckbpr982"/>
-      <w:bookmarkEnd w:id="99"/>
+      <w:bookmarkStart w:id="97" w:name="_wyicmmckbpr982"/>
+      <w:bookmarkEnd w:id="97"/>
       <w:r>
         <w:rPr>
           <w:rFonts w:eastAsia="Times New Roman" w:cs="Times New Roman" w:ascii="Times New Roman" w:hAnsi="Times New Roman"/>
@@ -7433,7 +7404,7 @@
         </w:rPr>
         <w:t xml:space="preserve">The results of deploying 700 sensors with different numbers of sinks are shown in </w:t>
       </w:r>
-      <w:hyperlink r:id="rId45">
+      <w:hyperlink r:id="rId44">
         <w:r>
           <w:rPr>
             <w:rFonts w:eastAsia="Times New Roman" w:cs="Times New Roman" w:ascii="Times New Roman" w:hAnsi="Times New Roman"/>
@@ -7470,8 +7441,8 @@
           <w:szCs w:val="30"/>
         </w:rPr>
       </w:pPr>
-      <w:bookmarkStart w:id="100" w:name="_wyicmmckbpr983"/>
-      <w:bookmarkEnd w:id="100"/>
+      <w:bookmarkStart w:id="98" w:name="_wyicmmckbpr983"/>
+      <w:bookmarkEnd w:id="98"/>
       <w:r>
         <w:rPr>
           <w:rFonts w:eastAsia="Times New Roman" w:cs="Times New Roman" w:ascii="Times New Roman" w:hAnsi="Times New Roman"/>
@@ -7507,7 +7478,7 @@
         <w:keepNext w:val="false"/>
         <w:keepLines w:val="false"/>
         <w:shd w:val="clear" w:fill="FFFFFF"/>
-        <w:spacing w:lineRule="auto" w:line="316" w:before="1200" w:after="1000"/>
+        <w:spacing w:lineRule="auto" w:line="314" w:before="1200" w:after="1000"/>
         <w:ind w:right="420" w:hanging="0"/>
         <w:rPr>
           <w:rFonts w:ascii="Times New Roman" w:hAnsi="Times New Roman" w:eastAsia="Times New Roman" w:cs="Times New Roman"/>
@@ -7516,8 +7487,8 @@
           <w:szCs w:val="32"/>
         </w:rPr>
       </w:pPr>
-      <w:bookmarkStart w:id="101" w:name="_mvil2qhp1hwt"/>
-      <w:bookmarkEnd w:id="101"/>
+      <w:bookmarkStart w:id="99" w:name="_mvil2qhp1hwt"/>
+      <w:bookmarkEnd w:id="99"/>
       <w:r>
         <w:rPr>
           <w:rFonts w:eastAsia="Times New Roman" w:cs="Times New Roman" w:ascii="Times New Roman" w:hAnsi="Times New Roman"/>
@@ -7543,8 +7514,8 @@
           <w:szCs w:val="30"/>
         </w:rPr>
       </w:pPr>
-      <w:bookmarkStart w:id="102" w:name="_wyicmmckbpr984"/>
-      <w:bookmarkEnd w:id="102"/>
+      <w:bookmarkStart w:id="100" w:name="_wyicmmckbpr984"/>
+      <w:bookmarkEnd w:id="100"/>
       <w:r>
         <w:rPr>
           <w:rFonts w:eastAsia="Times New Roman" w:cs="Times New Roman" w:ascii="Times New Roman" w:hAnsi="Times New Roman"/>
@@ -7623,8 +7594,8 @@
           <w:szCs w:val="30"/>
         </w:rPr>
       </w:pPr>
-      <w:bookmarkStart w:id="103" w:name="_wyicmmckbpr985"/>
-      <w:bookmarkEnd w:id="103"/>
+      <w:bookmarkStart w:id="101" w:name="_wyicmmckbpr985"/>
+      <w:bookmarkEnd w:id="101"/>
       <w:r>
         <w:rPr>
           <w:rFonts w:eastAsia="Times New Roman" w:cs="Times New Roman" w:ascii="Times New Roman" w:hAnsi="Times New Roman"/>
@@ -7651,8 +7622,8 @@
           <w:szCs w:val="30"/>
         </w:rPr>
       </w:pPr>
-      <w:bookmarkStart w:id="104" w:name="_wyicmmckbpr986"/>
-      <w:bookmarkEnd w:id="104"/>
+      <w:bookmarkStart w:id="102" w:name="_wyicmmckbpr986"/>
+      <w:bookmarkEnd w:id="102"/>
       <w:r>
         <w:rPr>
           <w:rFonts w:eastAsia="Times New Roman" w:cs="Times New Roman" w:ascii="Times New Roman" w:hAnsi="Times New Roman"/>
@@ -7678,8 +7649,8 @@
           <w:szCs w:val="30"/>
         </w:rPr>
       </w:pPr>
-      <w:bookmarkStart w:id="105" w:name="_wyicmmckbpr987"/>
-      <w:bookmarkEnd w:id="105"/>
+      <w:bookmarkStart w:id="103" w:name="_wyicmmckbpr987"/>
+      <w:bookmarkEnd w:id="103"/>
       <w:r>
         <w:rPr>
           <w:rFonts w:eastAsia="Times New Roman" w:cs="Times New Roman" w:ascii="Times New Roman" w:hAnsi="Times New Roman"/>
@@ -7705,9 +7676,9 @@
           <w:szCs w:val="30"/>
         </w:rPr>
       </w:pPr>
-      <w:hyperlink r:id="rId46">
-        <w:bookmarkStart w:id="106" w:name="_wyicmmckbpr988"/>
-        <w:bookmarkEnd w:id="106"/>
+      <w:hyperlink r:id="rId45">
+        <w:bookmarkStart w:id="104" w:name="_wyicmmckbpr988"/>
+        <w:bookmarkEnd w:id="104"/>
         <w:r>
           <w:rPr>
             <w:rFonts w:eastAsia="Times New Roman" w:cs="Times New Roman" w:ascii="Times New Roman" w:hAnsi="Times New Roman"/>
@@ -7728,7 +7699,7 @@
         </w:rPr>
         <w:t xml:space="preserve"> depicts the analytical results of the area coverage comparison among the six strategies, using different numbers of sensors. The result illustrates that the proposed EDTD-SC deployment algorithm consistently provides the greatest coverage percentage of 73.75% and 86.84% in cases of 500 and 700 sensors, respectively. Random deployment yields the second highest value of coverage percentage with 16.76% lower coverage, on average, compared to the EDTD-SC algorithm. The hexagon grid and THT grid deployment are ranked as the third and the fourth deployment methods, respectively, in terms of area coverage with percentages 28.9% and 36.56% lower, on average, compared to the EDTD-SC algorithm. The reason for this is that the hexagon shape is characterized by variations in the internal distances between its points. This is followed by the hexagonal star shape, as shown in </w:t>
       </w:r>
-      <w:hyperlink r:id="rId47">
+      <w:hyperlink r:id="rId46">
         <w:r>
           <w:rPr>
             <w:rFonts w:eastAsia="Times New Roman" w:cs="Times New Roman" w:ascii="Times New Roman" w:hAnsi="Times New Roman"/>
@@ -7765,8 +7736,8 @@
           <w:szCs w:val="30"/>
         </w:rPr>
       </w:pPr>
-      <w:bookmarkStart w:id="107" w:name="_wyicmmckbpr989"/>
-      <w:bookmarkEnd w:id="107"/>
+      <w:bookmarkStart w:id="105" w:name="_wyicmmckbpr989"/>
+      <w:bookmarkEnd w:id="105"/>
       <w:r>
         <w:rPr/>
         <w:drawing>
@@ -7787,7 +7758,7 @@
                     </pic:cNvPicPr>
                   </pic:nvPicPr>
                   <pic:blipFill>
-                    <a:blip r:embed="rId48"/>
+                    <a:blip r:embed="rId47"/>
                     <a:stretch>
                       <a:fillRect/>
                     </a:stretch>
@@ -7825,9 +7796,9 @@
           <w:u w:val="single"/>
         </w:rPr>
       </w:pPr>
-      <w:hyperlink r:id="rId49">
-        <w:bookmarkStart w:id="108" w:name="_wyicmmckbpr990"/>
-        <w:bookmarkEnd w:id="108"/>
+      <w:hyperlink r:id="rId48">
+        <w:bookmarkStart w:id="106" w:name="_wyicmmckbpr990"/>
+        <w:bookmarkEnd w:id="106"/>
         <w:r>
           <w:rPr>
             <w:rFonts w:eastAsia="Times New Roman" w:cs="Times New Roman" w:ascii="Times New Roman" w:hAnsi="Times New Roman"/>
@@ -7856,9 +7827,9 @@
           <w:u w:val="single"/>
         </w:rPr>
       </w:pPr>
-      <w:hyperlink r:id="rId50">
-        <w:bookmarkStart w:id="109" w:name="_wyicmmckbpr991"/>
-        <w:bookmarkEnd w:id="109"/>
+      <w:hyperlink r:id="rId49">
+        <w:bookmarkStart w:id="107" w:name="_wyicmmckbpr991"/>
+        <w:bookmarkEnd w:id="107"/>
         <w:r>
           <w:rPr>
             <w:rFonts w:eastAsia="Times New Roman" w:cs="Times New Roman" w:ascii="Times New Roman" w:hAnsi="Times New Roman"/>
@@ -7886,8 +7857,8 @@
           <w:szCs w:val="24"/>
         </w:rPr>
       </w:pPr>
-      <w:bookmarkStart w:id="110" w:name="_wyicmmckbpr992"/>
-      <w:bookmarkEnd w:id="110"/>
+      <w:bookmarkStart w:id="108" w:name="_wyicmmckbpr992"/>
+      <w:bookmarkEnd w:id="108"/>
       <w:r>
         <w:rPr>
           <w:rFonts w:eastAsia="Times New Roman" w:cs="Times New Roman" w:ascii="Times New Roman" w:hAnsi="Times New Roman"/>
@@ -7913,8 +7884,8 @@
           <w:szCs w:val="30"/>
         </w:rPr>
       </w:pPr>
-      <w:bookmarkStart w:id="111" w:name="_wyicmmckbpr993"/>
-      <w:bookmarkEnd w:id="111"/>
+      <w:bookmarkStart w:id="109" w:name="_wyicmmckbpr993"/>
+      <w:bookmarkEnd w:id="109"/>
       <w:r>
         <w:rPr>
           <w:rFonts w:eastAsia="Times New Roman" w:cs="Times New Roman" w:ascii="Times New Roman" w:hAnsi="Times New Roman"/>
@@ -7931,7 +7902,7 @@
         <w:keepNext w:val="false"/>
         <w:keepLines w:val="false"/>
         <w:shd w:val="clear" w:fill="FFFFFF"/>
-        <w:spacing w:lineRule="auto" w:line="316" w:before="1200" w:after="1000"/>
+        <w:spacing w:lineRule="auto" w:line="314" w:before="1200" w:after="1000"/>
         <w:ind w:right="420" w:hanging="0"/>
         <w:rPr>
           <w:rFonts w:ascii="Times New Roman" w:hAnsi="Times New Roman" w:eastAsia="Times New Roman" w:cs="Times New Roman"/>
@@ -7940,8 +7911,8 @@
           <w:szCs w:val="32"/>
         </w:rPr>
       </w:pPr>
-      <w:bookmarkStart w:id="112" w:name="_2hutdwoq592r"/>
-      <w:bookmarkEnd w:id="112"/>
+      <w:bookmarkStart w:id="110" w:name="_2hutdwoq592r"/>
+      <w:bookmarkEnd w:id="110"/>
       <w:r>
         <w:rPr>
           <w:rFonts w:eastAsia="Times New Roman" w:cs="Times New Roman" w:ascii="Times New Roman" w:hAnsi="Times New Roman"/>
@@ -7967,8 +7938,8 @@
           <w:szCs w:val="30"/>
         </w:rPr>
       </w:pPr>
-      <w:bookmarkStart w:id="113" w:name="_wyicmmckbpr994"/>
-      <w:bookmarkEnd w:id="113"/>
+      <w:bookmarkStart w:id="111" w:name="_wyicmmckbpr994"/>
+      <w:bookmarkEnd w:id="111"/>
       <w:r>
         <w:rPr>
           <w:rFonts w:eastAsia="Times New Roman" w:cs="Times New Roman" w:ascii="Times New Roman" w:hAnsi="Times New Roman"/>
@@ -8098,9 +8069,9 @@
           <w:szCs w:val="30"/>
         </w:rPr>
       </w:pPr>
-      <w:hyperlink r:id="rId51">
-        <w:bookmarkStart w:id="114" w:name="_wyicmmckbpr995"/>
-        <w:bookmarkEnd w:id="114"/>
+      <w:hyperlink r:id="rId50">
+        <w:bookmarkStart w:id="112" w:name="_wyicmmckbpr995"/>
+        <w:bookmarkEnd w:id="112"/>
         <w:r>
           <w:rPr>
             <w:rFonts w:eastAsia="Times New Roman" w:cs="Times New Roman" w:ascii="Times New Roman" w:hAnsi="Times New Roman"/>
@@ -8137,8 +8108,8 @@
           <w:szCs w:val="30"/>
         </w:rPr>
       </w:pPr>
-      <w:bookmarkStart w:id="115" w:name="_wyicmmckbpr996"/>
-      <w:bookmarkEnd w:id="115"/>
+      <w:bookmarkStart w:id="113" w:name="_wyicmmckbpr996"/>
+      <w:bookmarkEnd w:id="113"/>
       <w:r>
         <w:rPr/>
         <w:drawing>
@@ -8159,7 +8130,7 @@
                     </pic:cNvPicPr>
                   </pic:nvPicPr>
                   <pic:blipFill>
-                    <a:blip r:embed="rId52"/>
+                    <a:blip r:embed="rId51"/>
                     <a:stretch>
                       <a:fillRect/>
                     </a:stretch>
@@ -8197,9 +8168,9 @@
           <w:u w:val="single"/>
         </w:rPr>
       </w:pPr>
-      <w:hyperlink r:id="rId53">
-        <w:bookmarkStart w:id="116" w:name="_wyicmmckbpr997"/>
-        <w:bookmarkEnd w:id="116"/>
+      <w:hyperlink r:id="rId52">
+        <w:bookmarkStart w:id="114" w:name="_wyicmmckbpr997"/>
+        <w:bookmarkEnd w:id="114"/>
         <w:r>
           <w:rPr>
             <w:rFonts w:eastAsia="Times New Roman" w:cs="Times New Roman" w:ascii="Times New Roman" w:hAnsi="Times New Roman"/>
@@ -8228,9 +8199,9 @@
           <w:u w:val="single"/>
         </w:rPr>
       </w:pPr>
-      <w:hyperlink r:id="rId54">
-        <w:bookmarkStart w:id="117" w:name="_wyicmmckbpr998"/>
-        <w:bookmarkEnd w:id="117"/>
+      <w:hyperlink r:id="rId53">
+        <w:bookmarkStart w:id="115" w:name="_wyicmmckbpr998"/>
+        <w:bookmarkEnd w:id="115"/>
         <w:r>
           <w:rPr>
             <w:rFonts w:eastAsia="Times New Roman" w:cs="Times New Roman" w:ascii="Times New Roman" w:hAnsi="Times New Roman"/>
@@ -8258,8 +8229,8 @@
           <w:szCs w:val="24"/>
         </w:rPr>
       </w:pPr>
-      <w:bookmarkStart w:id="118" w:name="_wyicmmckbpr999"/>
-      <w:bookmarkEnd w:id="118"/>
+      <w:bookmarkStart w:id="116" w:name="_wyicmmckbpr999"/>
+      <w:bookmarkEnd w:id="116"/>
       <w:r>
         <w:rPr>
           <w:rFonts w:eastAsia="Times New Roman" w:cs="Times New Roman" w:ascii="Times New Roman" w:hAnsi="Times New Roman"/>
@@ -8285,8 +8256,8 @@
           <w:szCs w:val="30"/>
         </w:rPr>
       </w:pPr>
-      <w:bookmarkStart w:id="119" w:name="_wyicmmckbpr9100"/>
-      <w:bookmarkEnd w:id="119"/>
+      <w:bookmarkStart w:id="117" w:name="_wyicmmckbpr9100"/>
+      <w:bookmarkEnd w:id="117"/>
       <w:r>
         <w:rPr>
           <w:rFonts w:eastAsia="Times New Roman" w:cs="Times New Roman" w:ascii="Times New Roman" w:hAnsi="Times New Roman"/>
@@ -8303,7 +8274,7 @@
         <w:keepNext w:val="false"/>
         <w:keepLines w:val="false"/>
         <w:shd w:val="clear" w:fill="FFFFFF"/>
-        <w:spacing w:lineRule="auto" w:line="316" w:before="1200" w:after="1000"/>
+        <w:spacing w:lineRule="auto" w:line="314" w:before="1200" w:after="1000"/>
         <w:ind w:right="420" w:hanging="0"/>
         <w:rPr>
           <w:rFonts w:ascii="Times New Roman" w:hAnsi="Times New Roman" w:eastAsia="Times New Roman" w:cs="Times New Roman"/>
@@ -8312,8 +8283,8 @@
           <w:szCs w:val="32"/>
         </w:rPr>
       </w:pPr>
-      <w:bookmarkStart w:id="120" w:name="_nyoednn5hf5u"/>
-      <w:bookmarkEnd w:id="120"/>
+      <w:bookmarkStart w:id="118" w:name="_nyoednn5hf5u"/>
+      <w:bookmarkEnd w:id="118"/>
       <w:r>
         <w:rPr>
           <w:rFonts w:eastAsia="Times New Roman" w:cs="Times New Roman" w:ascii="Times New Roman" w:hAnsi="Times New Roman"/>
@@ -8339,8 +8310,8 @@
           <w:szCs w:val="30"/>
         </w:rPr>
       </w:pPr>
-      <w:bookmarkStart w:id="121" w:name="_wyicmmckbpr9101"/>
-      <w:bookmarkEnd w:id="121"/>
+      <w:bookmarkStart w:id="119" w:name="_wyicmmckbpr9101"/>
+      <w:bookmarkEnd w:id="119"/>
       <w:r>
         <w:rPr>
           <w:rFonts w:eastAsia="Times New Roman" w:cs="Times New Roman" w:ascii="Times New Roman" w:hAnsi="Times New Roman"/>
@@ -8350,7 +8321,7 @@
         </w:rPr>
         <w:t xml:space="preserve">The effect of the existence of artificial obstacles in Midtown Manhattan on network performance is presented in this section. </w:t>
       </w:r>
-      <w:hyperlink r:id="rId55">
+      <w:hyperlink r:id="rId54">
         <w:r>
           <w:rPr>
             <w:rFonts w:eastAsia="Times New Roman" w:cs="Times New Roman" w:ascii="Times New Roman" w:hAnsi="Times New Roman"/>
@@ -8371,7 +8342,7 @@
         </w:rPr>
         <w:t xml:space="preserve"> shows the application of the EDTD-SC deployment strategy to Midtown Manhattan with 700 deployed IoT sensors and ten sinks. In addition, different numbers of artificial obstacles are assumed: five, ten, fifteen, and twenty obstacles. The coverage percentage is evaluated to study the impact of the presence of obstacles. </w:t>
       </w:r>
-      <w:hyperlink r:id="rId56">
+      <w:hyperlink r:id="rId55">
         <w:r>
           <w:rPr>
             <w:rFonts w:eastAsia="Times New Roman" w:cs="Times New Roman" w:ascii="Times New Roman" w:hAnsi="Times New Roman"/>
@@ -8408,8 +8379,8 @@
           <w:szCs w:val="30"/>
         </w:rPr>
       </w:pPr>
-      <w:bookmarkStart w:id="122" w:name="_wyicmmckbpr9102"/>
-      <w:bookmarkEnd w:id="122"/>
+      <w:bookmarkStart w:id="120" w:name="_wyicmmckbpr9102"/>
+      <w:bookmarkEnd w:id="120"/>
       <w:r>
         <w:rPr/>
         <w:drawing>
@@ -8430,7 +8401,7 @@
                     </pic:cNvPicPr>
                   </pic:nvPicPr>
                   <pic:blipFill>
-                    <a:blip r:embed="rId57"/>
+                    <a:blip r:embed="rId56"/>
                     <a:stretch>
                       <a:fillRect/>
                     </a:stretch>
@@ -8468,9 +8439,9 @@
           <w:u w:val="single"/>
         </w:rPr>
       </w:pPr>
-      <w:hyperlink r:id="rId58">
-        <w:bookmarkStart w:id="123" w:name="_wyicmmckbpr9103"/>
-        <w:bookmarkEnd w:id="123"/>
+      <w:hyperlink r:id="rId57">
+        <w:bookmarkStart w:id="121" w:name="_wyicmmckbpr9103"/>
+        <w:bookmarkEnd w:id="121"/>
         <w:r>
           <w:rPr>
             <w:rFonts w:eastAsia="Times New Roman" w:cs="Times New Roman" w:ascii="Times New Roman" w:hAnsi="Times New Roman"/>
@@ -8499,9 +8470,9 @@
           <w:u w:val="single"/>
         </w:rPr>
       </w:pPr>
-      <w:hyperlink r:id="rId59">
-        <w:bookmarkStart w:id="124" w:name="_wyicmmckbpr9104"/>
-        <w:bookmarkEnd w:id="124"/>
+      <w:hyperlink r:id="rId58">
+        <w:bookmarkStart w:id="122" w:name="_wyicmmckbpr9104"/>
+        <w:bookmarkEnd w:id="122"/>
         <w:r>
           <w:rPr>
             <w:rFonts w:eastAsia="Times New Roman" w:cs="Times New Roman" w:ascii="Times New Roman" w:hAnsi="Times New Roman"/>
@@ -8529,8 +8500,8 @@
           <w:szCs w:val="24"/>
         </w:rPr>
       </w:pPr>
-      <w:bookmarkStart w:id="125" w:name="_wyicmmckbpr9105"/>
-      <w:bookmarkEnd w:id="125"/>
+      <w:bookmarkStart w:id="123" w:name="_wyicmmckbpr9105"/>
+      <w:bookmarkEnd w:id="123"/>
       <w:r>
         <w:rPr>
           <w:rFonts w:eastAsia="Times New Roman" w:cs="Times New Roman" w:ascii="Times New Roman" w:hAnsi="Times New Roman"/>
@@ -8556,8 +8527,8 @@
           <w:szCs w:val="24"/>
         </w:rPr>
       </w:pPr>
-      <w:bookmarkStart w:id="126" w:name="_wyicmmckbpr9106"/>
-      <w:bookmarkEnd w:id="126"/>
+      <w:bookmarkStart w:id="124" w:name="_wyicmmckbpr9106"/>
+      <w:bookmarkEnd w:id="124"/>
       <w:r>
         <w:rPr/>
         <w:drawing>
@@ -8578,7 +8549,7 @@
                     </pic:cNvPicPr>
                   </pic:nvPicPr>
                   <pic:blipFill>
-                    <a:blip r:embed="rId60"/>
+                    <a:blip r:embed="rId59"/>
                     <a:stretch>
                       <a:fillRect/>
                     </a:stretch>
@@ -8616,9 +8587,9 @@
           <w:u w:val="single"/>
         </w:rPr>
       </w:pPr>
-      <w:hyperlink r:id="rId61">
-        <w:bookmarkStart w:id="127" w:name="_wyicmmckbpr9107"/>
-        <w:bookmarkEnd w:id="127"/>
+      <w:hyperlink r:id="rId60">
+        <w:bookmarkStart w:id="125" w:name="_wyicmmckbpr9107"/>
+        <w:bookmarkEnd w:id="125"/>
         <w:r>
           <w:rPr>
             <w:rFonts w:eastAsia="Times New Roman" w:cs="Times New Roman" w:ascii="Times New Roman" w:hAnsi="Times New Roman"/>
@@ -8647,9 +8618,9 @@
           <w:u w:val="single"/>
         </w:rPr>
       </w:pPr>
-      <w:hyperlink r:id="rId62">
-        <w:bookmarkStart w:id="128" w:name="_wyicmmckbpr9108"/>
-        <w:bookmarkEnd w:id="128"/>
+      <w:hyperlink r:id="rId61">
+        <w:bookmarkStart w:id="126" w:name="_wyicmmckbpr9108"/>
+        <w:bookmarkEnd w:id="126"/>
         <w:r>
           <w:rPr>
             <w:rFonts w:eastAsia="Times New Roman" w:cs="Times New Roman" w:ascii="Times New Roman" w:hAnsi="Times New Roman"/>
@@ -8677,8 +8648,8 @@
           <w:szCs w:val="24"/>
         </w:rPr>
       </w:pPr>
-      <w:bookmarkStart w:id="129" w:name="_wyicmmckbpr9109"/>
-      <w:bookmarkEnd w:id="129"/>
+      <w:bookmarkStart w:id="127" w:name="_wyicmmckbpr9109"/>
+      <w:bookmarkEnd w:id="127"/>
       <w:r>
         <w:rPr>
           <w:rFonts w:eastAsia="Times New Roman" w:cs="Times New Roman" w:ascii="Times New Roman" w:hAnsi="Times New Roman"/>
@@ -8698,7 +8669,7 @@
           <w:bottom w:val="single" w:sz="6" w:space="0" w:color="97B0C8"/>
         </w:pBdr>
         <w:shd w:val="clear" w:fill="FFFFFF"/>
-        <w:spacing w:lineRule="auto" w:line="256" w:before="800" w:after="600"/>
+        <w:spacing w:lineRule="auto" w:line="254" w:before="800" w:after="600"/>
         <w:ind w:right="420" w:hanging="0"/>
         <w:rPr>
           <w:rFonts w:ascii="Times New Roman" w:hAnsi="Times New Roman" w:eastAsia="Times New Roman" w:cs="Times New Roman"/>
@@ -8707,8 +8678,8 @@
           <w:szCs w:val="34"/>
         </w:rPr>
       </w:pPr>
-      <w:bookmarkStart w:id="130" w:name="_jc0ze2tbqmp1"/>
-      <w:bookmarkEnd w:id="130"/>
+      <w:bookmarkStart w:id="128" w:name="_jc0ze2tbqmp1"/>
+      <w:bookmarkEnd w:id="128"/>
       <w:r>
         <w:rPr>
           <w:rFonts w:eastAsia="Times New Roman" w:cs="Times New Roman" w:ascii="Times New Roman" w:hAnsi="Times New Roman"/>
@@ -8734,8 +8705,8 @@
           <w:szCs w:val="30"/>
         </w:rPr>
       </w:pPr>
-      <w:bookmarkStart w:id="131" w:name="_wyicmmckbpr9110"/>
-      <w:bookmarkEnd w:id="131"/>
+      <w:bookmarkStart w:id="129" w:name="_wyicmmckbpr9110"/>
+      <w:bookmarkEnd w:id="129"/>
       <w:r>
         <w:rPr>
           <w:rFonts w:eastAsia="Times New Roman" w:cs="Times New Roman" w:ascii="Times New Roman" w:hAnsi="Times New Roman"/>
@@ -8774,7 +8745,7 @@
           <w:bottom w:val="single" w:sz="6" w:space="0" w:color="97B0C8"/>
         </w:pBdr>
         <w:shd w:val="clear" w:fill="FFFFFF"/>
-        <w:spacing w:lineRule="auto" w:line="256" w:before="800" w:after="600"/>
+        <w:spacing w:lineRule="auto" w:line="254" w:before="800" w:after="600"/>
         <w:ind w:right="420" w:hanging="0"/>
         <w:rPr>
           <w:rFonts w:ascii="Times New Roman" w:hAnsi="Times New Roman" w:eastAsia="Times New Roman" w:cs="Times New Roman"/>
@@ -8783,8 +8754,8 @@
           <w:szCs w:val="34"/>
         </w:rPr>
       </w:pPr>
-      <w:bookmarkStart w:id="132" w:name="_pv6c6yrct5ow"/>
-      <w:bookmarkEnd w:id="132"/>
+      <w:bookmarkStart w:id="130" w:name="_pv6c6yrct5ow"/>
+      <w:bookmarkEnd w:id="130"/>
       <w:r>
         <w:rPr>
           <w:rFonts w:eastAsia="Times New Roman" w:cs="Times New Roman" w:ascii="Times New Roman" w:hAnsi="Times New Roman"/>
@@ -8810,8 +8781,8 @@
           <w:szCs w:val="30"/>
         </w:rPr>
       </w:pPr>
-      <w:bookmarkStart w:id="133" w:name="_wyicmmckbpr9111"/>
-      <w:bookmarkEnd w:id="133"/>
+      <w:bookmarkStart w:id="131" w:name="_wyicmmckbpr9111"/>
+      <w:bookmarkEnd w:id="131"/>
       <w:r>
         <w:rPr>
           <w:rFonts w:eastAsia="Times New Roman" w:cs="Times New Roman" w:ascii="Times New Roman" w:hAnsi="Times New Roman"/>
@@ -8831,7 +8802,7 @@
           <w:bottom w:val="single" w:sz="6" w:space="0" w:color="97B0C8"/>
         </w:pBdr>
         <w:shd w:val="clear" w:fill="FFFFFF"/>
-        <w:spacing w:lineRule="auto" w:line="256" w:before="800" w:after="600"/>
+        <w:spacing w:lineRule="auto" w:line="254" w:before="800" w:after="600"/>
         <w:ind w:right="420" w:hanging="0"/>
         <w:rPr>
           <w:rFonts w:ascii="Times New Roman" w:hAnsi="Times New Roman" w:eastAsia="Times New Roman" w:cs="Times New Roman"/>
@@ -8840,8 +8811,8 @@
           <w:szCs w:val="34"/>
         </w:rPr>
       </w:pPr>
-      <w:bookmarkStart w:id="134" w:name="_i3j9yd3x08h3"/>
-      <w:bookmarkEnd w:id="134"/>
+      <w:bookmarkStart w:id="132" w:name="_i3j9yd3x08h3"/>
+      <w:bookmarkEnd w:id="132"/>
       <w:r>
         <w:rPr>
           <w:rFonts w:eastAsia="Times New Roman" w:cs="Times New Roman" w:ascii="Times New Roman" w:hAnsi="Times New Roman"/>
@@ -8867,8 +8838,8 @@
           <w:szCs w:val="30"/>
         </w:rPr>
       </w:pPr>
-      <w:bookmarkStart w:id="135" w:name="_wyicmmckbpr9112"/>
-      <w:bookmarkEnd w:id="135"/>
+      <w:bookmarkStart w:id="133" w:name="_wyicmmckbpr9112"/>
+      <w:bookmarkEnd w:id="133"/>
       <w:r>
         <w:rPr>
           <w:rFonts w:eastAsia="Times New Roman" w:cs="Times New Roman" w:ascii="Times New Roman" w:hAnsi="Times New Roman"/>
@@ -8888,7 +8859,7 @@
           <w:bottom w:val="single" w:sz="6" w:space="0" w:color="97B0C8"/>
         </w:pBdr>
         <w:shd w:val="clear" w:fill="FFFFFF"/>
-        <w:spacing w:lineRule="auto" w:line="256" w:before="800" w:after="600"/>
+        <w:spacing w:lineRule="auto" w:line="254" w:before="800" w:after="600"/>
         <w:ind w:right="420" w:hanging="0"/>
         <w:rPr>
           <w:rFonts w:ascii="Times New Roman" w:hAnsi="Times New Roman" w:eastAsia="Times New Roman" w:cs="Times New Roman"/>
@@ -8897,8 +8868,8 @@
           <w:szCs w:val="34"/>
         </w:rPr>
       </w:pPr>
-      <w:bookmarkStart w:id="136" w:name="_6gd8q0ssubeo"/>
-      <w:bookmarkEnd w:id="136"/>
+      <w:bookmarkStart w:id="134" w:name="_6gd8q0ssubeo"/>
+      <w:bookmarkEnd w:id="134"/>
       <w:r>
         <w:rPr>
           <w:rFonts w:eastAsia="Times New Roman" w:cs="Times New Roman" w:ascii="Times New Roman" w:hAnsi="Times New Roman"/>
@@ -8924,8 +8895,8 @@
           <w:szCs w:val="30"/>
         </w:rPr>
       </w:pPr>
-      <w:bookmarkStart w:id="137" w:name="_wyicmmckbpr9113"/>
-      <w:bookmarkEnd w:id="137"/>
+      <w:bookmarkStart w:id="135" w:name="_wyicmmckbpr9113"/>
+      <w:bookmarkEnd w:id="135"/>
       <w:r>
         <w:rPr>
           <w:rFonts w:eastAsia="Times New Roman" w:cs="Times New Roman" w:ascii="Times New Roman" w:hAnsi="Times New Roman"/>
@@ -8945,7 +8916,7 @@
           <w:bottom w:val="single" w:sz="6" w:space="0" w:color="97B0C8"/>
         </w:pBdr>
         <w:shd w:val="clear" w:fill="FFFFFF"/>
-        <w:spacing w:lineRule="auto" w:line="256" w:before="800" w:after="600"/>
+        <w:spacing w:lineRule="auto" w:line="254" w:before="800" w:after="600"/>
         <w:ind w:right="420" w:hanging="0"/>
         <w:rPr>
           <w:rFonts w:ascii="Times New Roman" w:hAnsi="Times New Roman" w:eastAsia="Times New Roman" w:cs="Times New Roman"/>
@@ -8954,8 +8925,8 @@
           <w:szCs w:val="34"/>
         </w:rPr>
       </w:pPr>
-      <w:bookmarkStart w:id="138" w:name="_f61a38wg4gl1"/>
-      <w:bookmarkEnd w:id="138"/>
+      <w:bookmarkStart w:id="136" w:name="_f61a38wg4gl1"/>
+      <w:bookmarkEnd w:id="136"/>
       <w:r>
         <w:rPr>
           <w:rFonts w:eastAsia="Times New Roman" w:cs="Times New Roman" w:ascii="Times New Roman" w:hAnsi="Times New Roman"/>
@@ -8981,8 +8952,8 @@
           <w:szCs w:val="30"/>
         </w:rPr>
       </w:pPr>
-      <w:bookmarkStart w:id="139" w:name="_wyicmmckbpr9114"/>
-      <w:bookmarkEnd w:id="139"/>
+      <w:bookmarkStart w:id="137" w:name="_wyicmmckbpr9114"/>
+      <w:bookmarkEnd w:id="137"/>
       <w:r>
         <w:rPr>
           <w:rFonts w:eastAsia="Times New Roman" w:cs="Times New Roman" w:ascii="Times New Roman" w:hAnsi="Times New Roman"/>
@@ -9002,7 +8973,7 @@
           <w:bottom w:val="single" w:sz="6" w:space="0" w:color="97B0C8"/>
         </w:pBdr>
         <w:shd w:val="clear" w:fill="FFFFFF"/>
-        <w:spacing w:lineRule="auto" w:line="256" w:before="800" w:after="600"/>
+        <w:spacing w:lineRule="auto" w:line="254" w:before="800" w:after="600"/>
         <w:ind w:right="420" w:hanging="0"/>
         <w:rPr>
           <w:rFonts w:ascii="Times New Roman" w:hAnsi="Times New Roman" w:eastAsia="Times New Roman" w:cs="Times New Roman"/>
@@ -9011,8 +8982,8 @@
           <w:szCs w:val="34"/>
         </w:rPr>
       </w:pPr>
-      <w:bookmarkStart w:id="140" w:name="_ccmww5e70gc"/>
-      <w:bookmarkEnd w:id="140"/>
+      <w:bookmarkStart w:id="138" w:name="_ccmww5e70gc"/>
+      <w:bookmarkEnd w:id="138"/>
       <w:r>
         <w:rPr>
           <w:rFonts w:eastAsia="Times New Roman" w:cs="Times New Roman" w:ascii="Times New Roman" w:hAnsi="Times New Roman"/>
@@ -9037,8 +9008,8 @@
           <w:szCs w:val="24"/>
         </w:rPr>
       </w:pPr>
-      <w:bookmarkStart w:id="141" w:name="_wyicmmckbpr9115"/>
-      <w:bookmarkEnd w:id="141"/>
+      <w:bookmarkStart w:id="139" w:name="_wyicmmckbpr9115"/>
+      <w:bookmarkEnd w:id="139"/>
       <w:r>
         <w:rPr>
           <w:b/>
@@ -9066,7 +9037,7 @@
           <w:bottom w:val="single" w:sz="6" w:space="0" w:color="97B0C8"/>
         </w:pBdr>
         <w:shd w:val="clear" w:fill="FFFFFF"/>
-        <w:spacing w:lineRule="auto" w:line="256" w:before="800" w:after="600"/>
+        <w:spacing w:lineRule="auto" w:line="254" w:before="800" w:after="600"/>
         <w:ind w:right="420" w:hanging="0"/>
         <w:rPr>
           <w:rFonts w:ascii="Times New Roman" w:hAnsi="Times New Roman" w:eastAsia="Times New Roman" w:cs="Times New Roman"/>
@@ -9075,8 +9046,8 @@
           <w:szCs w:val="34"/>
         </w:rPr>
       </w:pPr>
-      <w:bookmarkStart w:id="142" w:name="_r076tdk6jmvl"/>
-      <w:bookmarkEnd w:id="142"/>
+      <w:bookmarkStart w:id="140" w:name="_r076tdk6jmvl"/>
+      <w:bookmarkEnd w:id="140"/>
       <w:r>
         <w:rPr>
           <w:rFonts w:eastAsia="Times New Roman" w:cs="Times New Roman" w:ascii="Times New Roman" w:hAnsi="Times New Roman"/>
@@ -9102,8 +9073,8 @@
           <w:szCs w:val="26"/>
         </w:rPr>
       </w:pPr>
-      <w:bookmarkStart w:id="143" w:name="_wyicmmckbpr9116"/>
-      <w:bookmarkEnd w:id="143"/>
+      <w:bookmarkStart w:id="141" w:name="_wyicmmckbpr9116"/>
+      <w:bookmarkEnd w:id="141"/>
       <w:r>
         <w:rPr>
           <w:rFonts w:eastAsia="Times New Roman" w:cs="Times New Roman" w:ascii="Times New Roman" w:hAnsi="Times New Roman"/>
@@ -9151,7 +9122,7 @@
         </w:rPr>
         <w:t>:11380–11392. doi: 10.1109/ACCESS.2020.2965557. [</w:t>
       </w:r>
-      <w:hyperlink r:id="rId63">
+      <w:hyperlink r:id="rId62">
         <w:r>
           <w:rPr>
             <w:rFonts w:eastAsia="Times New Roman" w:cs="Times New Roman" w:ascii="Times New Roman" w:hAnsi="Times New Roman"/>
@@ -9171,6 +9142,73 @@
           <w:szCs w:val="26"/>
         </w:rPr>
         <w:t>] [</w:t>
+      </w:r>
+      <w:hyperlink r:id="rId63">
+        <w:r>
+          <w:rPr>
+            <w:rFonts w:eastAsia="Times New Roman" w:cs="Times New Roman" w:ascii="Times New Roman" w:hAnsi="Times New Roman"/>
+            <w:color w:val="376FAA"/>
+            <w:sz w:val="26"/>
+            <w:szCs w:val="26"/>
+            <w:u w:val="single"/>
+          </w:rPr>
+          <w:t>Google Scholar</w:t>
+        </w:r>
+      </w:hyperlink>
+      <w:r>
+        <w:rPr>
+          <w:rFonts w:eastAsia="Times New Roman" w:cs="Times New Roman" w:ascii="Times New Roman" w:hAnsi="Times New Roman"/>
+          <w:color w:val="212121"/>
+          <w:sz w:val="26"/>
+          <w:szCs w:val="26"/>
+        </w:rPr>
+        <w:t>]</w:t>
+      </w:r>
+    </w:p>
+    <w:p>
+      <w:pPr>
+        <w:pStyle w:val="Heading1"/>
+        <w:keepNext w:val="false"/>
+        <w:keepLines w:val="false"/>
+        <w:shd w:val="clear" w:fill="FFFFFF"/>
+        <w:spacing w:lineRule="auto" w:line="319" w:before="1000" w:after="1000"/>
+        <w:ind w:right="420" w:hanging="0"/>
+        <w:rPr>
+          <w:rFonts w:ascii="Times New Roman" w:hAnsi="Times New Roman" w:eastAsia="Times New Roman" w:cs="Times New Roman"/>
+          <w:color w:val="212121"/>
+          <w:sz w:val="26"/>
+          <w:szCs w:val="26"/>
+        </w:rPr>
+      </w:pPr>
+      <w:bookmarkStart w:id="142" w:name="_wyicmmckbpr9117"/>
+      <w:bookmarkEnd w:id="142"/>
+      <w:r>
+        <w:rPr>
+          <w:rFonts w:eastAsia="Times New Roman" w:cs="Times New Roman" w:ascii="Times New Roman" w:hAnsi="Times New Roman"/>
+          <w:color w:val="212121"/>
+          <w:sz w:val="26"/>
+          <w:szCs w:val="26"/>
+        </w:rPr>
+        <w:t xml:space="preserve">2. James P., Astoria R., Castor T., Hudspeth C., Olstinske D., Ward J. </w:t>
+      </w:r>
+      <w:r>
+        <w:rPr>
+          <w:rFonts w:eastAsia="Times New Roman" w:cs="Times New Roman" w:ascii="Times New Roman" w:hAnsi="Times New Roman"/>
+          <w:i/>
+          <w:color w:val="212121"/>
+          <w:sz w:val="26"/>
+          <w:szCs w:val="26"/>
+        </w:rPr>
+        <w:t>Handbook of Smart Cities.</w:t>
+      </w:r>
+      <w:r>
+        <w:rPr>
+          <w:rFonts w:eastAsia="Times New Roman" w:cs="Times New Roman" w:ascii="Times New Roman" w:hAnsi="Times New Roman"/>
+          <w:color w:val="212121"/>
+          <w:sz w:val="26"/>
+          <w:szCs w:val="26"/>
+        </w:rPr>
+        <w:t xml:space="preserve"> Springer; New York, NY, USA: 2020. Smart Cities: Fundamental Concepts; pp. 1–26. [</w:t>
       </w:r>
       <w:hyperlink r:id="rId64">
         <w:r>
@@ -9209,8 +9247,8 @@
           <w:szCs w:val="26"/>
         </w:rPr>
       </w:pPr>
-      <w:bookmarkStart w:id="144" w:name="_wyicmmckbpr9117"/>
-      <w:bookmarkEnd w:id="144"/>
+      <w:bookmarkStart w:id="143" w:name="_wyicmmckbpr9118"/>
+      <w:bookmarkEnd w:id="143"/>
       <w:r>
         <w:rPr>
           <w:rFonts w:eastAsia="Times New Roman" w:cs="Times New Roman" w:ascii="Times New Roman" w:hAnsi="Times New Roman"/>
@@ -9218,7 +9256,7 @@
           <w:sz w:val="26"/>
           <w:szCs w:val="26"/>
         </w:rPr>
-        <w:t xml:space="preserve">2. James P., Astoria R., Castor T., Hudspeth C., Olstinske D., Ward J. </w:t>
+        <w:t xml:space="preserve">3. Alavi A.H., Jiao P., Buttlar W.G., Lajnef N. Internet of Things-enabled smart cities: State-of-the-art and future trends. </w:t>
       </w:r>
       <w:r>
         <w:rPr>
@@ -9228,7 +9266,7 @@
           <w:sz w:val="26"/>
           <w:szCs w:val="26"/>
         </w:rPr>
-        <w:t>Handbook of Smart Cities.</w:t>
+        <w:t xml:space="preserve">Measurement. </w:t>
       </w:r>
       <w:r>
         <w:rPr>
@@ -9237,9 +9275,49 @@
           <w:sz w:val="26"/>
           <w:szCs w:val="26"/>
         </w:rPr>
-        <w:t xml:space="preserve"> Springer; New York, NY, USA: 2020. Smart Cities: Fundamental Concepts; pp. 1–26. [</w:t>
+        <w:t>2018;</w:t>
+      </w:r>
+      <w:r>
+        <w:rPr>
+          <w:rFonts w:eastAsia="Times New Roman" w:cs="Times New Roman" w:ascii="Times New Roman" w:hAnsi="Times New Roman"/>
+          <w:b/>
+          <w:color w:val="212121"/>
+          <w:sz w:val="26"/>
+          <w:szCs w:val="26"/>
+        </w:rPr>
+        <w:t>129</w:t>
+      </w:r>
+      <w:r>
+        <w:rPr>
+          <w:rFonts w:eastAsia="Times New Roman" w:cs="Times New Roman" w:ascii="Times New Roman" w:hAnsi="Times New Roman"/>
+          <w:color w:val="212121"/>
+          <w:sz w:val="26"/>
+          <w:szCs w:val="26"/>
+        </w:rPr>
+        <w:t>:589–606. doi: 10.1016/j.measurement.2018.07.067. [</w:t>
       </w:r>
       <w:hyperlink r:id="rId65">
+        <w:r>
+          <w:rPr>
+            <w:rFonts w:eastAsia="Times New Roman" w:cs="Times New Roman" w:ascii="Times New Roman" w:hAnsi="Times New Roman"/>
+            <w:color w:val="376FAA"/>
+            <w:sz w:val="26"/>
+            <w:szCs w:val="26"/>
+            <w:u w:val="single"/>
+          </w:rPr>
+          <w:t>CrossRef</w:t>
+        </w:r>
+      </w:hyperlink>
+      <w:r>
+        <w:rPr>
+          <w:rFonts w:eastAsia="Times New Roman" w:cs="Times New Roman" w:ascii="Times New Roman" w:hAnsi="Times New Roman"/>
+          <w:color w:val="212121"/>
+          <w:sz w:val="26"/>
+          <w:szCs w:val="26"/>
+        </w:rPr>
+        <w:t>] [</w:t>
+      </w:r>
+      <w:hyperlink r:id="rId66">
         <w:r>
           <w:rPr>
             <w:rFonts w:eastAsia="Times New Roman" w:cs="Times New Roman" w:ascii="Times New Roman" w:hAnsi="Times New Roman"/>
@@ -9276,8 +9354,8 @@
           <w:szCs w:val="26"/>
         </w:rPr>
       </w:pPr>
-      <w:bookmarkStart w:id="145" w:name="_wyicmmckbpr9118"/>
-      <w:bookmarkEnd w:id="145"/>
+      <w:bookmarkStart w:id="144" w:name="_wyicmmckbpr9119"/>
+      <w:bookmarkEnd w:id="144"/>
       <w:r>
         <w:rPr>
           <w:rFonts w:eastAsia="Times New Roman" w:cs="Times New Roman" w:ascii="Times New Roman" w:hAnsi="Times New Roman"/>
@@ -9285,7 +9363,7 @@
           <w:sz w:val="26"/>
           <w:szCs w:val="26"/>
         </w:rPr>
-        <w:t xml:space="preserve">3. Alavi A.H., Jiao P., Buttlar W.G., Lajnef N. Internet of Things-enabled smart cities: State-of-the-art and future trends. </w:t>
+        <w:t xml:space="preserve">4. Wang J., Gao Y., Liu W., Sangaiah A.K., Kim H.J. Energy efficient routing algorithm with mobile sink support for wireless sensor networks. </w:t>
       </w:r>
       <w:r>
         <w:rPr>
@@ -9295,7 +9373,7 @@
           <w:sz w:val="26"/>
           <w:szCs w:val="26"/>
         </w:rPr>
-        <w:t xml:space="preserve">Measurement. </w:t>
+        <w:t xml:space="preserve">Sensors. </w:t>
       </w:r>
       <w:r>
         <w:rPr>
@@ -9304,7 +9382,7 @@
           <w:sz w:val="26"/>
           <w:szCs w:val="26"/>
         </w:rPr>
-        <w:t>2018;</w:t>
+        <w:t>2019;</w:t>
       </w:r>
       <w:r>
         <w:rPr>
@@ -9314,7 +9392,7 @@
           <w:sz w:val="26"/>
           <w:szCs w:val="26"/>
         </w:rPr>
-        <w:t>129</w:t>
+        <w:t>19</w:t>
       </w:r>
       <w:r>
         <w:rPr>
@@ -9323,9 +9401,51 @@
           <w:sz w:val="26"/>
           <w:szCs w:val="26"/>
         </w:rPr>
-        <w:t>:589–606. doi: 10.1016/j.measurement.2018.07.067. [</w:t>
-      </w:r>
-      <w:hyperlink r:id="rId66">
+        <w:t>:1494. doi: 10.3390/s19071494. [</w:t>
+      </w:r>
+      <w:hyperlink r:id="rId67">
+        <w:r>
+          <w:rPr>
+            <w:rFonts w:eastAsia="Times New Roman" w:cs="Times New Roman" w:ascii="Times New Roman" w:hAnsi="Times New Roman"/>
+            <w:color w:val="376FAA"/>
+            <w:sz w:val="26"/>
+            <w:szCs w:val="26"/>
+            <w:u w:val="single"/>
+          </w:rPr>
+          <w:t>PMC free article</w:t>
+        </w:r>
+      </w:hyperlink>
+      <w:r>
+        <w:rPr>
+          <w:rFonts w:eastAsia="Times New Roman" w:cs="Times New Roman" w:ascii="Times New Roman" w:hAnsi="Times New Roman"/>
+          <w:color w:val="212121"/>
+          <w:sz w:val="26"/>
+          <w:szCs w:val="26"/>
+        </w:rPr>
+        <w:t>] [</w:t>
+      </w:r>
+      <w:hyperlink r:id="rId68">
+        <w:r>
+          <w:rPr>
+            <w:rFonts w:eastAsia="Times New Roman" w:cs="Times New Roman" w:ascii="Times New Roman" w:hAnsi="Times New Roman"/>
+            <w:color w:val="376FAA"/>
+            <w:sz w:val="26"/>
+            <w:szCs w:val="26"/>
+            <w:u w:val="single"/>
+          </w:rPr>
+          <w:t>PubMed</w:t>
+        </w:r>
+      </w:hyperlink>
+      <w:r>
+        <w:rPr>
+          <w:rFonts w:eastAsia="Times New Roman" w:cs="Times New Roman" w:ascii="Times New Roman" w:hAnsi="Times New Roman"/>
+          <w:color w:val="212121"/>
+          <w:sz w:val="26"/>
+          <w:szCs w:val="26"/>
+        </w:rPr>
+        <w:t>] [</w:t>
+      </w:r>
+      <w:hyperlink r:id="rId69">
         <w:r>
           <w:rPr>
             <w:rFonts w:eastAsia="Times New Roman" w:cs="Times New Roman" w:ascii="Times New Roman" w:hAnsi="Times New Roman"/>
@@ -9346,7 +9466,7 @@
         </w:rPr>
         <w:t>] [</w:t>
       </w:r>
-      <w:hyperlink r:id="rId67">
+      <w:hyperlink r:id="rId70">
         <w:r>
           <w:rPr>
             <w:rFonts w:eastAsia="Times New Roman" w:cs="Times New Roman" w:ascii="Times New Roman" w:hAnsi="Times New Roman"/>
@@ -9383,8 +9503,8 @@
           <w:szCs w:val="26"/>
         </w:rPr>
       </w:pPr>
-      <w:bookmarkStart w:id="146" w:name="_wyicmmckbpr9119"/>
-      <w:bookmarkEnd w:id="146"/>
+      <w:bookmarkStart w:id="145" w:name="_wyicmmckbpr9120"/>
+      <w:bookmarkEnd w:id="145"/>
       <w:r>
         <w:rPr>
           <w:rFonts w:eastAsia="Times New Roman" w:cs="Times New Roman" w:ascii="Times New Roman" w:hAnsi="Times New Roman"/>
@@ -9392,7 +9512,7 @@
           <w:sz w:val="26"/>
           <w:szCs w:val="26"/>
         </w:rPr>
-        <w:t xml:space="preserve">4. Wang J., Gao Y., Liu W., Sangaiah A.K., Kim H.J. Energy efficient routing algorithm with mobile sink support for wireless sensor networks. </w:t>
+        <w:t xml:space="preserve">5. Gil-Garcia J.R., Pardo T.A., Gasco-Hernandez M. </w:t>
       </w:r>
       <w:r>
         <w:rPr>
@@ -9402,7 +9522,7 @@
           <w:sz w:val="26"/>
           <w:szCs w:val="26"/>
         </w:rPr>
-        <w:t xml:space="preserve">Sensors. </w:t>
+        <w:t>Beyond Smart and Connected Governments.</w:t>
       </w:r>
       <w:r>
         <w:rPr>
@@ -9411,89 +9531,7 @@
           <w:sz w:val="26"/>
           <w:szCs w:val="26"/>
         </w:rPr>
-        <w:t>2019;</w:t>
-      </w:r>
-      <w:r>
-        <w:rPr>
-          <w:rFonts w:eastAsia="Times New Roman" w:cs="Times New Roman" w:ascii="Times New Roman" w:hAnsi="Times New Roman"/>
-          <w:b/>
-          <w:color w:val="212121"/>
-          <w:sz w:val="26"/>
-          <w:szCs w:val="26"/>
-        </w:rPr>
-        <w:t>19</w:t>
-      </w:r>
-      <w:r>
-        <w:rPr>
-          <w:rFonts w:eastAsia="Times New Roman" w:cs="Times New Roman" w:ascii="Times New Roman" w:hAnsi="Times New Roman"/>
-          <w:color w:val="212121"/>
-          <w:sz w:val="26"/>
-          <w:szCs w:val="26"/>
-        </w:rPr>
-        <w:t>:1494. doi: 10.3390/s19071494. [</w:t>
-      </w:r>
-      <w:hyperlink r:id="rId68">
-        <w:r>
-          <w:rPr>
-            <w:rFonts w:eastAsia="Times New Roman" w:cs="Times New Roman" w:ascii="Times New Roman" w:hAnsi="Times New Roman"/>
-            <w:color w:val="376FAA"/>
-            <w:sz w:val="26"/>
-            <w:szCs w:val="26"/>
-            <w:u w:val="single"/>
-          </w:rPr>
-          <w:t>PMC free article</w:t>
-        </w:r>
-      </w:hyperlink>
-      <w:r>
-        <w:rPr>
-          <w:rFonts w:eastAsia="Times New Roman" w:cs="Times New Roman" w:ascii="Times New Roman" w:hAnsi="Times New Roman"/>
-          <w:color w:val="212121"/>
-          <w:sz w:val="26"/>
-          <w:szCs w:val="26"/>
-        </w:rPr>
-        <w:t>] [</w:t>
-      </w:r>
-      <w:hyperlink r:id="rId69">
-        <w:r>
-          <w:rPr>
-            <w:rFonts w:eastAsia="Times New Roman" w:cs="Times New Roman" w:ascii="Times New Roman" w:hAnsi="Times New Roman"/>
-            <w:color w:val="376FAA"/>
-            <w:sz w:val="26"/>
-            <w:szCs w:val="26"/>
-            <w:u w:val="single"/>
-          </w:rPr>
-          <w:t>PubMed</w:t>
-        </w:r>
-      </w:hyperlink>
-      <w:r>
-        <w:rPr>
-          <w:rFonts w:eastAsia="Times New Roman" w:cs="Times New Roman" w:ascii="Times New Roman" w:hAnsi="Times New Roman"/>
-          <w:color w:val="212121"/>
-          <w:sz w:val="26"/>
-          <w:szCs w:val="26"/>
-        </w:rPr>
-        <w:t>] [</w:t>
-      </w:r>
-      <w:hyperlink r:id="rId70">
-        <w:r>
-          <w:rPr>
-            <w:rFonts w:eastAsia="Times New Roman" w:cs="Times New Roman" w:ascii="Times New Roman" w:hAnsi="Times New Roman"/>
-            <w:color w:val="376FAA"/>
-            <w:sz w:val="26"/>
-            <w:szCs w:val="26"/>
-            <w:u w:val="single"/>
-          </w:rPr>
-          <w:t>CrossRef</w:t>
-        </w:r>
-      </w:hyperlink>
-      <w:r>
-        <w:rPr>
-          <w:rFonts w:eastAsia="Times New Roman" w:cs="Times New Roman" w:ascii="Times New Roman" w:hAnsi="Times New Roman"/>
-          <w:color w:val="212121"/>
-          <w:sz w:val="26"/>
-          <w:szCs w:val="26"/>
-        </w:rPr>
-        <w:t>] [</w:t>
+        <w:t xml:space="preserve"> Springer; New York, NY, USA: 2020. Internet of Things and the Public Sector; pp. 3–24. [</w:t>
       </w:r>
       <w:hyperlink r:id="rId71">
         <w:r>
@@ -9532,8 +9570,8 @@
           <w:szCs w:val="26"/>
         </w:rPr>
       </w:pPr>
-      <w:bookmarkStart w:id="147" w:name="_wyicmmckbpr9120"/>
-      <w:bookmarkEnd w:id="147"/>
+      <w:bookmarkStart w:id="146" w:name="_wyicmmckbpr9121"/>
+      <w:bookmarkEnd w:id="146"/>
       <w:r>
         <w:rPr>
           <w:rFonts w:eastAsia="Times New Roman" w:cs="Times New Roman" w:ascii="Times New Roman" w:hAnsi="Times New Roman"/>
@@ -9541,7 +9579,7 @@
           <w:sz w:val="26"/>
           <w:szCs w:val="26"/>
         </w:rPr>
-        <w:t xml:space="preserve">5. Gil-Garcia J.R., Pardo T.A., Gasco-Hernandez M. </w:t>
+        <w:t xml:space="preserve">6. Wu F., Wu T., Yuce M.R. An internet-of-things (IoT) network system for connected safety and health monitoring applications. </w:t>
       </w:r>
       <w:r>
         <w:rPr>
@@ -9551,7 +9589,7 @@
           <w:sz w:val="26"/>
           <w:szCs w:val="26"/>
         </w:rPr>
-        <w:t>Beyond Smart and Connected Governments.</w:t>
+        <w:t xml:space="preserve">Sensors. </w:t>
       </w:r>
       <w:r>
         <w:rPr>
@@ -9560,9 +9598,91 @@
           <w:sz w:val="26"/>
           <w:szCs w:val="26"/>
         </w:rPr>
-        <w:t xml:space="preserve"> Springer; New York, NY, USA: 2020. Internet of Things and the Public Sector; pp. 3–24. [</w:t>
+        <w:t>2019;</w:t>
+      </w:r>
+      <w:r>
+        <w:rPr>
+          <w:rFonts w:eastAsia="Times New Roman" w:cs="Times New Roman" w:ascii="Times New Roman" w:hAnsi="Times New Roman"/>
+          <w:b/>
+          <w:color w:val="212121"/>
+          <w:sz w:val="26"/>
+          <w:szCs w:val="26"/>
+        </w:rPr>
+        <w:t>19</w:t>
+      </w:r>
+      <w:r>
+        <w:rPr>
+          <w:rFonts w:eastAsia="Times New Roman" w:cs="Times New Roman" w:ascii="Times New Roman" w:hAnsi="Times New Roman"/>
+          <w:color w:val="212121"/>
+          <w:sz w:val="26"/>
+          <w:szCs w:val="26"/>
+        </w:rPr>
+        <w:t>:21. doi: 10.3390/s19010021. [</w:t>
       </w:r>
       <w:hyperlink r:id="rId72">
+        <w:r>
+          <w:rPr>
+            <w:rFonts w:eastAsia="Times New Roman" w:cs="Times New Roman" w:ascii="Times New Roman" w:hAnsi="Times New Roman"/>
+            <w:color w:val="376FAA"/>
+            <w:sz w:val="26"/>
+            <w:szCs w:val="26"/>
+            <w:u w:val="single"/>
+          </w:rPr>
+          <w:t>PMC free article</w:t>
+        </w:r>
+      </w:hyperlink>
+      <w:r>
+        <w:rPr>
+          <w:rFonts w:eastAsia="Times New Roman" w:cs="Times New Roman" w:ascii="Times New Roman" w:hAnsi="Times New Roman"/>
+          <w:color w:val="212121"/>
+          <w:sz w:val="26"/>
+          <w:szCs w:val="26"/>
+        </w:rPr>
+        <w:t>] [</w:t>
+      </w:r>
+      <w:hyperlink r:id="rId73">
+        <w:r>
+          <w:rPr>
+            <w:rFonts w:eastAsia="Times New Roman" w:cs="Times New Roman" w:ascii="Times New Roman" w:hAnsi="Times New Roman"/>
+            <w:color w:val="376FAA"/>
+            <w:sz w:val="26"/>
+            <w:szCs w:val="26"/>
+            <w:u w:val="single"/>
+          </w:rPr>
+          <w:t>PubMed</w:t>
+        </w:r>
+      </w:hyperlink>
+      <w:r>
+        <w:rPr>
+          <w:rFonts w:eastAsia="Times New Roman" w:cs="Times New Roman" w:ascii="Times New Roman" w:hAnsi="Times New Roman"/>
+          <w:color w:val="212121"/>
+          <w:sz w:val="26"/>
+          <w:szCs w:val="26"/>
+        </w:rPr>
+        <w:t>] [</w:t>
+      </w:r>
+      <w:hyperlink r:id="rId74">
+        <w:r>
+          <w:rPr>
+            <w:rFonts w:eastAsia="Times New Roman" w:cs="Times New Roman" w:ascii="Times New Roman" w:hAnsi="Times New Roman"/>
+            <w:color w:val="376FAA"/>
+            <w:sz w:val="26"/>
+            <w:szCs w:val="26"/>
+            <w:u w:val="single"/>
+          </w:rPr>
+          <w:t>CrossRef</w:t>
+        </w:r>
+      </w:hyperlink>
+      <w:r>
+        <w:rPr>
+          <w:rFonts w:eastAsia="Times New Roman" w:cs="Times New Roman" w:ascii="Times New Roman" w:hAnsi="Times New Roman"/>
+          <w:color w:val="212121"/>
+          <w:sz w:val="26"/>
+          <w:szCs w:val="26"/>
+        </w:rPr>
+        <w:t>] [</w:t>
+      </w:r>
+      <w:hyperlink r:id="rId75">
         <w:r>
           <w:rPr>
             <w:rFonts w:eastAsia="Times New Roman" w:cs="Times New Roman" w:ascii="Times New Roman" w:hAnsi="Times New Roman"/>
@@ -9599,8 +9719,8 @@
           <w:szCs w:val="26"/>
         </w:rPr>
       </w:pPr>
-      <w:bookmarkStart w:id="148" w:name="_wyicmmckbpr9121"/>
-      <w:bookmarkEnd w:id="148"/>
+      <w:bookmarkStart w:id="147" w:name="_wyicmmckbpr9122"/>
+      <w:bookmarkEnd w:id="147"/>
       <w:r>
         <w:rPr>
           <w:rFonts w:eastAsia="Times New Roman" w:cs="Times New Roman" w:ascii="Times New Roman" w:hAnsi="Times New Roman"/>
@@ -9608,108 +9728,7 @@
           <w:sz w:val="26"/>
           <w:szCs w:val="26"/>
         </w:rPr>
-        <w:t xml:space="preserve">6. Wu F., Wu T., Yuce M.R. An internet-of-things (IoT) network system for connected safety and health monitoring applications. </w:t>
-      </w:r>
-      <w:r>
-        <w:rPr>
-          <w:rFonts w:eastAsia="Times New Roman" w:cs="Times New Roman" w:ascii="Times New Roman" w:hAnsi="Times New Roman"/>
-          <w:i/>
-          <w:color w:val="212121"/>
-          <w:sz w:val="26"/>
-          <w:szCs w:val="26"/>
-        </w:rPr>
-        <w:t xml:space="preserve">Sensors. </w:t>
-      </w:r>
-      <w:r>
-        <w:rPr>
-          <w:rFonts w:eastAsia="Times New Roman" w:cs="Times New Roman" w:ascii="Times New Roman" w:hAnsi="Times New Roman"/>
-          <w:color w:val="212121"/>
-          <w:sz w:val="26"/>
-          <w:szCs w:val="26"/>
-        </w:rPr>
-        <w:t>2019;</w:t>
-      </w:r>
-      <w:r>
-        <w:rPr>
-          <w:rFonts w:eastAsia="Times New Roman" w:cs="Times New Roman" w:ascii="Times New Roman" w:hAnsi="Times New Roman"/>
-          <w:b/>
-          <w:color w:val="212121"/>
-          <w:sz w:val="26"/>
-          <w:szCs w:val="26"/>
-        </w:rPr>
-        <w:t>19</w:t>
-      </w:r>
-      <w:r>
-        <w:rPr>
-          <w:rFonts w:eastAsia="Times New Roman" w:cs="Times New Roman" w:ascii="Times New Roman" w:hAnsi="Times New Roman"/>
-          <w:color w:val="212121"/>
-          <w:sz w:val="26"/>
-          <w:szCs w:val="26"/>
-        </w:rPr>
-        <w:t>:21. doi: 10.3390/s19010021. [</w:t>
-      </w:r>
-      <w:hyperlink r:id="rId73">
-        <w:r>
-          <w:rPr>
-            <w:rFonts w:eastAsia="Times New Roman" w:cs="Times New Roman" w:ascii="Times New Roman" w:hAnsi="Times New Roman"/>
-            <w:color w:val="376FAA"/>
-            <w:sz w:val="26"/>
-            <w:szCs w:val="26"/>
-            <w:u w:val="single"/>
-          </w:rPr>
-          <w:t>PMC free article</w:t>
-        </w:r>
-      </w:hyperlink>
-      <w:r>
-        <w:rPr>
-          <w:rFonts w:eastAsia="Times New Roman" w:cs="Times New Roman" w:ascii="Times New Roman" w:hAnsi="Times New Roman"/>
-          <w:color w:val="212121"/>
-          <w:sz w:val="26"/>
-          <w:szCs w:val="26"/>
-        </w:rPr>
-        <w:t>] [</w:t>
-      </w:r>
-      <w:hyperlink r:id="rId74">
-        <w:r>
-          <w:rPr>
-            <w:rFonts w:eastAsia="Times New Roman" w:cs="Times New Roman" w:ascii="Times New Roman" w:hAnsi="Times New Roman"/>
-            <w:color w:val="376FAA"/>
-            <w:sz w:val="26"/>
-            <w:szCs w:val="26"/>
-            <w:u w:val="single"/>
-          </w:rPr>
-          <w:t>PubMed</w:t>
-        </w:r>
-      </w:hyperlink>
-      <w:r>
-        <w:rPr>
-          <w:rFonts w:eastAsia="Times New Roman" w:cs="Times New Roman" w:ascii="Times New Roman" w:hAnsi="Times New Roman"/>
-          <w:color w:val="212121"/>
-          <w:sz w:val="26"/>
-          <w:szCs w:val="26"/>
-        </w:rPr>
-        <w:t>] [</w:t>
-      </w:r>
-      <w:hyperlink r:id="rId75">
-        <w:r>
-          <w:rPr>
-            <w:rFonts w:eastAsia="Times New Roman" w:cs="Times New Roman" w:ascii="Times New Roman" w:hAnsi="Times New Roman"/>
-            <w:color w:val="376FAA"/>
-            <w:sz w:val="26"/>
-            <w:szCs w:val="26"/>
-            <w:u w:val="single"/>
-          </w:rPr>
-          <w:t>CrossRef</w:t>
-        </w:r>
-      </w:hyperlink>
-      <w:r>
-        <w:rPr>
-          <w:rFonts w:eastAsia="Times New Roman" w:cs="Times New Roman" w:ascii="Times New Roman" w:hAnsi="Times New Roman"/>
-          <w:color w:val="212121"/>
-          <w:sz w:val="26"/>
-          <w:szCs w:val="26"/>
-        </w:rPr>
-        <w:t>] [</w:t>
+        <w:t>7. Rathore M.M., Ahmad A., Paul A. IoT-based smart city development using big data analytical approach; Proceedings of the 2016 IEEE International Conference on Automatica (ICA-ACCA); Curico, Chile. 19–21 October 2016; pp. 1–8. [</w:t>
       </w:r>
       <w:hyperlink r:id="rId76">
         <w:r>
@@ -9748,8 +9767,8 @@
           <w:szCs w:val="26"/>
         </w:rPr>
       </w:pPr>
-      <w:bookmarkStart w:id="149" w:name="_wyicmmckbpr9122"/>
-      <w:bookmarkEnd w:id="149"/>
+      <w:bookmarkStart w:id="148" w:name="_wyicmmckbpr9123"/>
+      <w:bookmarkEnd w:id="148"/>
       <w:r>
         <w:rPr>
           <w:rFonts w:eastAsia="Times New Roman" w:cs="Times New Roman" w:ascii="Times New Roman" w:hAnsi="Times New Roman"/>
@@ -9757,7 +9776,26 @@
           <w:sz w:val="26"/>
           <w:szCs w:val="26"/>
         </w:rPr>
-        <w:t>7. Rathore M.M., Ahmad A., Paul A. IoT-based smart city development using big data analytical approach; Proceedings of the 2016 IEEE International Conference on Automatica (ICA-ACCA); Curico, Chile. 19–21 October 2016; pp. 1–8. [</w:t>
+        <w:t xml:space="preserve">8. Srivastava M., Kumar R. </w:t>
+      </w:r>
+      <w:r>
+        <w:rPr>
+          <w:rFonts w:eastAsia="Times New Roman" w:cs="Times New Roman" w:ascii="Times New Roman" w:hAnsi="Times New Roman"/>
+          <w:i/>
+          <w:color w:val="212121"/>
+          <w:sz w:val="26"/>
+          <w:szCs w:val="26"/>
+        </w:rPr>
+        <w:t>Advances in Computational Intelligence and Communication Technology.</w:t>
+      </w:r>
+      <w:r>
+        <w:rPr>
+          <w:rFonts w:eastAsia="Times New Roman" w:cs="Times New Roman" w:ascii="Times New Roman" w:hAnsi="Times New Roman"/>
+          <w:color w:val="212121"/>
+          <w:sz w:val="26"/>
+          <w:szCs w:val="26"/>
+        </w:rPr>
+        <w:t xml:space="preserve"> Springer; New York, NY, USA: 2020. Smart Environmental Monitoring Based on IoT: Architecture, Issues, and Challenges; pp. 349–358. [</w:t>
       </w:r>
       <w:hyperlink r:id="rId77">
         <w:r>
@@ -9796,8 +9834,8 @@
           <w:szCs w:val="26"/>
         </w:rPr>
       </w:pPr>
-      <w:bookmarkStart w:id="150" w:name="_wyicmmckbpr9123"/>
-      <w:bookmarkEnd w:id="150"/>
+      <w:bookmarkStart w:id="149" w:name="_wyicmmckbpr9124"/>
+      <w:bookmarkEnd w:id="149"/>
       <w:r>
         <w:rPr>
           <w:rFonts w:eastAsia="Times New Roman" w:cs="Times New Roman" w:ascii="Times New Roman" w:hAnsi="Times New Roman"/>
@@ -9805,7 +9843,7 @@
           <w:sz w:val="26"/>
           <w:szCs w:val="26"/>
         </w:rPr>
-        <w:t xml:space="preserve">8. Srivastava M., Kumar R. </w:t>
+        <w:t xml:space="preserve">9. Adeleke J.A., Moodley D., Rens G., Adewumi A.O. Integrating statistical machine learning in a semantic sensor web for proactive monitoring and control. </w:t>
       </w:r>
       <w:r>
         <w:rPr>
@@ -9815,7 +9853,7 @@
           <w:sz w:val="26"/>
           <w:szCs w:val="26"/>
         </w:rPr>
-        <w:t>Advances in Computational Intelligence and Communication Technology.</w:t>
+        <w:t xml:space="preserve">Sensors. </w:t>
       </w:r>
       <w:r>
         <w:rPr>
@@ -9824,9 +9862,91 @@
           <w:sz w:val="26"/>
           <w:szCs w:val="26"/>
         </w:rPr>
-        <w:t xml:space="preserve"> Springer; New York, NY, USA: 2020. Smart Environmental Monitoring Based on IoT: Architecture, Issues, and Challenges; pp. 349–358. [</w:t>
+        <w:t>2017;</w:t>
+      </w:r>
+      <w:r>
+        <w:rPr>
+          <w:rFonts w:eastAsia="Times New Roman" w:cs="Times New Roman" w:ascii="Times New Roman" w:hAnsi="Times New Roman"/>
+          <w:b/>
+          <w:color w:val="212121"/>
+          <w:sz w:val="26"/>
+          <w:szCs w:val="26"/>
+        </w:rPr>
+        <w:t>17</w:t>
+      </w:r>
+      <w:r>
+        <w:rPr>
+          <w:rFonts w:eastAsia="Times New Roman" w:cs="Times New Roman" w:ascii="Times New Roman" w:hAnsi="Times New Roman"/>
+          <w:color w:val="212121"/>
+          <w:sz w:val="26"/>
+          <w:szCs w:val="26"/>
+        </w:rPr>
+        <w:t>:807. doi: 10.3390/s17040807. [</w:t>
       </w:r>
       <w:hyperlink r:id="rId78">
+        <w:r>
+          <w:rPr>
+            <w:rFonts w:eastAsia="Times New Roman" w:cs="Times New Roman" w:ascii="Times New Roman" w:hAnsi="Times New Roman"/>
+            <w:color w:val="376FAA"/>
+            <w:sz w:val="26"/>
+            <w:szCs w:val="26"/>
+            <w:u w:val="single"/>
+          </w:rPr>
+          <w:t>PMC free article</w:t>
+        </w:r>
+      </w:hyperlink>
+      <w:r>
+        <w:rPr>
+          <w:rFonts w:eastAsia="Times New Roman" w:cs="Times New Roman" w:ascii="Times New Roman" w:hAnsi="Times New Roman"/>
+          <w:color w:val="212121"/>
+          <w:sz w:val="26"/>
+          <w:szCs w:val="26"/>
+        </w:rPr>
+        <w:t>] [</w:t>
+      </w:r>
+      <w:hyperlink r:id="rId79">
+        <w:r>
+          <w:rPr>
+            <w:rFonts w:eastAsia="Times New Roman" w:cs="Times New Roman" w:ascii="Times New Roman" w:hAnsi="Times New Roman"/>
+            <w:color w:val="376FAA"/>
+            <w:sz w:val="26"/>
+            <w:szCs w:val="26"/>
+            <w:u w:val="single"/>
+          </w:rPr>
+          <w:t>PubMed</w:t>
+        </w:r>
+      </w:hyperlink>
+      <w:r>
+        <w:rPr>
+          <w:rFonts w:eastAsia="Times New Roman" w:cs="Times New Roman" w:ascii="Times New Roman" w:hAnsi="Times New Roman"/>
+          <w:color w:val="212121"/>
+          <w:sz w:val="26"/>
+          <w:szCs w:val="26"/>
+        </w:rPr>
+        <w:t>] [</w:t>
+      </w:r>
+      <w:hyperlink r:id="rId80">
+        <w:r>
+          <w:rPr>
+            <w:rFonts w:eastAsia="Times New Roman" w:cs="Times New Roman" w:ascii="Times New Roman" w:hAnsi="Times New Roman"/>
+            <w:color w:val="376FAA"/>
+            <w:sz w:val="26"/>
+            <w:szCs w:val="26"/>
+            <w:u w:val="single"/>
+          </w:rPr>
+          <w:t>CrossRef</w:t>
+        </w:r>
+      </w:hyperlink>
+      <w:r>
+        <w:rPr>
+          <w:rFonts w:eastAsia="Times New Roman" w:cs="Times New Roman" w:ascii="Times New Roman" w:hAnsi="Times New Roman"/>
+          <w:color w:val="212121"/>
+          <w:sz w:val="26"/>
+          <w:szCs w:val="26"/>
+        </w:rPr>
+        <w:t>] [</w:t>
+      </w:r>
+      <w:hyperlink r:id="rId81">
         <w:r>
           <w:rPr>
             <w:rFonts w:eastAsia="Times New Roman" w:cs="Times New Roman" w:ascii="Times New Roman" w:hAnsi="Times New Roman"/>
@@ -9863,8 +9983,8 @@
           <w:szCs w:val="26"/>
         </w:rPr>
       </w:pPr>
-      <w:bookmarkStart w:id="151" w:name="_wyicmmckbpr9124"/>
-      <w:bookmarkEnd w:id="151"/>
+      <w:bookmarkStart w:id="150" w:name="_wyicmmckbpr9125"/>
+      <w:bookmarkEnd w:id="150"/>
       <w:r>
         <w:rPr>
           <w:rFonts w:eastAsia="Times New Roman" w:cs="Times New Roman" w:ascii="Times New Roman" w:hAnsi="Times New Roman"/>
@@ -9872,7 +9992,7 @@
           <w:sz w:val="26"/>
           <w:szCs w:val="26"/>
         </w:rPr>
-        <w:t xml:space="preserve">9. Adeleke J.A., Moodley D., Rens G., Adewumi A.O. Integrating statistical machine learning in a semantic sensor web for proactive monitoring and control. </w:t>
+        <w:t xml:space="preserve">10. Velasco A., Ferrero R., Gandino F., Montrucchio B., Rebaudengo M. A mobile and low-cost system for environmental monitoring: A case study. </w:t>
       </w:r>
       <w:r>
         <w:rPr>
@@ -9891,7 +10011,7 @@
           <w:sz w:val="26"/>
           <w:szCs w:val="26"/>
         </w:rPr>
-        <w:t>2017;</w:t>
+        <w:t>2016;</w:t>
       </w:r>
       <w:r>
         <w:rPr>
@@ -9901,7 +10021,7 @@
           <w:sz w:val="26"/>
           <w:szCs w:val="26"/>
         </w:rPr>
-        <w:t>17</w:t>
+        <w:t>16</w:t>
       </w:r>
       <w:r>
         <w:rPr>
@@ -9910,9 +10030,9 @@
           <w:sz w:val="26"/>
           <w:szCs w:val="26"/>
         </w:rPr>
-        <w:t>:807. doi: 10.3390/s17040807. [</w:t>
-      </w:r>
-      <w:hyperlink r:id="rId79">
+        <w:t>:710. doi: 10.3390/s16050710. [</w:t>
+      </w:r>
+      <w:hyperlink r:id="rId82">
         <w:r>
           <w:rPr>
             <w:rFonts w:eastAsia="Times New Roman" w:cs="Times New Roman" w:ascii="Times New Roman" w:hAnsi="Times New Roman"/>
@@ -9933,7 +10053,7 @@
         </w:rPr>
         <w:t>] [</w:t>
       </w:r>
-      <w:hyperlink r:id="rId80">
+      <w:hyperlink r:id="rId83">
         <w:r>
           <w:rPr>
             <w:rFonts w:eastAsia="Times New Roman" w:cs="Times New Roman" w:ascii="Times New Roman" w:hAnsi="Times New Roman"/>
@@ -9954,7 +10074,7 @@
         </w:rPr>
         <w:t>] [</w:t>
       </w:r>
-      <w:hyperlink r:id="rId81">
+      <w:hyperlink r:id="rId84">
         <w:r>
           <w:rPr>
             <w:rFonts w:eastAsia="Times New Roman" w:cs="Times New Roman" w:ascii="Times New Roman" w:hAnsi="Times New Roman"/>
@@ -9975,7 +10095,7 @@
         </w:rPr>
         <w:t>] [</w:t>
       </w:r>
-      <w:hyperlink r:id="rId82">
+      <w:hyperlink r:id="rId85">
         <w:r>
           <w:rPr>
             <w:rFonts w:eastAsia="Times New Roman" w:cs="Times New Roman" w:ascii="Times New Roman" w:hAnsi="Times New Roman"/>
@@ -10012,157 +10132,8 @@
           <w:szCs w:val="26"/>
         </w:rPr>
       </w:pPr>
-      <w:bookmarkStart w:id="152" w:name="_wyicmmckbpr9125"/>
-      <w:bookmarkEnd w:id="152"/>
-      <w:r>
-        <w:rPr>
-          <w:rFonts w:eastAsia="Times New Roman" w:cs="Times New Roman" w:ascii="Times New Roman" w:hAnsi="Times New Roman"/>
-          <w:color w:val="212121"/>
-          <w:sz w:val="26"/>
-          <w:szCs w:val="26"/>
-        </w:rPr>
-        <w:t xml:space="preserve">10. Velasco A., Ferrero R., Gandino F., Montrucchio B., Rebaudengo M. A mobile and low-cost system for environmental monitoring: A case study. </w:t>
-      </w:r>
-      <w:r>
-        <w:rPr>
-          <w:rFonts w:eastAsia="Times New Roman" w:cs="Times New Roman" w:ascii="Times New Roman" w:hAnsi="Times New Roman"/>
-          <w:i/>
-          <w:color w:val="212121"/>
-          <w:sz w:val="26"/>
-          <w:szCs w:val="26"/>
-        </w:rPr>
-        <w:t xml:space="preserve">Sensors. </w:t>
-      </w:r>
-      <w:r>
-        <w:rPr>
-          <w:rFonts w:eastAsia="Times New Roman" w:cs="Times New Roman" w:ascii="Times New Roman" w:hAnsi="Times New Roman"/>
-          <w:color w:val="212121"/>
-          <w:sz w:val="26"/>
-          <w:szCs w:val="26"/>
-        </w:rPr>
-        <w:t>2016;</w:t>
-      </w:r>
-      <w:r>
-        <w:rPr>
-          <w:rFonts w:eastAsia="Times New Roman" w:cs="Times New Roman" w:ascii="Times New Roman" w:hAnsi="Times New Roman"/>
-          <w:b/>
-          <w:color w:val="212121"/>
-          <w:sz w:val="26"/>
-          <w:szCs w:val="26"/>
-        </w:rPr>
-        <w:t>16</w:t>
-      </w:r>
-      <w:r>
-        <w:rPr>
-          <w:rFonts w:eastAsia="Times New Roman" w:cs="Times New Roman" w:ascii="Times New Roman" w:hAnsi="Times New Roman"/>
-          <w:color w:val="212121"/>
-          <w:sz w:val="26"/>
-          <w:szCs w:val="26"/>
-        </w:rPr>
-        <w:t>:710. doi: 10.3390/s16050710. [</w:t>
-      </w:r>
-      <w:hyperlink r:id="rId83">
-        <w:r>
-          <w:rPr>
-            <w:rFonts w:eastAsia="Times New Roman" w:cs="Times New Roman" w:ascii="Times New Roman" w:hAnsi="Times New Roman"/>
-            <w:color w:val="376FAA"/>
-            <w:sz w:val="26"/>
-            <w:szCs w:val="26"/>
-            <w:u w:val="single"/>
-          </w:rPr>
-          <w:t>PMC free article</w:t>
-        </w:r>
-      </w:hyperlink>
-      <w:r>
-        <w:rPr>
-          <w:rFonts w:eastAsia="Times New Roman" w:cs="Times New Roman" w:ascii="Times New Roman" w:hAnsi="Times New Roman"/>
-          <w:color w:val="212121"/>
-          <w:sz w:val="26"/>
-          <w:szCs w:val="26"/>
-        </w:rPr>
-        <w:t>] [</w:t>
-      </w:r>
-      <w:hyperlink r:id="rId84">
-        <w:r>
-          <w:rPr>
-            <w:rFonts w:eastAsia="Times New Roman" w:cs="Times New Roman" w:ascii="Times New Roman" w:hAnsi="Times New Roman"/>
-            <w:color w:val="376FAA"/>
-            <w:sz w:val="26"/>
-            <w:szCs w:val="26"/>
-            <w:u w:val="single"/>
-          </w:rPr>
-          <w:t>PubMed</w:t>
-        </w:r>
-      </w:hyperlink>
-      <w:r>
-        <w:rPr>
-          <w:rFonts w:eastAsia="Times New Roman" w:cs="Times New Roman" w:ascii="Times New Roman" w:hAnsi="Times New Roman"/>
-          <w:color w:val="212121"/>
-          <w:sz w:val="26"/>
-          <w:szCs w:val="26"/>
-        </w:rPr>
-        <w:t>] [</w:t>
-      </w:r>
-      <w:hyperlink r:id="rId85">
-        <w:r>
-          <w:rPr>
-            <w:rFonts w:eastAsia="Times New Roman" w:cs="Times New Roman" w:ascii="Times New Roman" w:hAnsi="Times New Roman"/>
-            <w:color w:val="376FAA"/>
-            <w:sz w:val="26"/>
-            <w:szCs w:val="26"/>
-            <w:u w:val="single"/>
-          </w:rPr>
-          <w:t>CrossRef</w:t>
-        </w:r>
-      </w:hyperlink>
-      <w:r>
-        <w:rPr>
-          <w:rFonts w:eastAsia="Times New Roman" w:cs="Times New Roman" w:ascii="Times New Roman" w:hAnsi="Times New Roman"/>
-          <w:color w:val="212121"/>
-          <w:sz w:val="26"/>
-          <w:szCs w:val="26"/>
-        </w:rPr>
-        <w:t>] [</w:t>
-      </w:r>
-      <w:hyperlink r:id="rId86">
-        <w:r>
-          <w:rPr>
-            <w:rFonts w:eastAsia="Times New Roman" w:cs="Times New Roman" w:ascii="Times New Roman" w:hAnsi="Times New Roman"/>
-            <w:color w:val="376FAA"/>
-            <w:sz w:val="26"/>
-            <w:szCs w:val="26"/>
-            <w:u w:val="single"/>
-          </w:rPr>
-          <w:t>Google Scholar</w:t>
-        </w:r>
-      </w:hyperlink>
-      <w:r>
-        <w:rPr>
-          <w:rFonts w:eastAsia="Times New Roman" w:cs="Times New Roman" w:ascii="Times New Roman" w:hAnsi="Times New Roman"/>
-          <w:color w:val="212121"/>
-          <w:sz w:val="26"/>
-          <w:szCs w:val="26"/>
-        </w:rPr>
-        <w:t>]</w:t>
-      </w:r>
-    </w:p>
-    <w:p>
-      <w:pPr>
-        <w:pStyle w:val="Heading1"/>
-        <w:keepNext w:val="false"/>
-        <w:keepLines w:val="false"/>
-        <w:shd w:val="clear" w:fill="FFFFFF"/>
-        <w:spacing w:lineRule="auto" w:line="319" w:before="1000" w:after="1000"/>
-        <w:ind w:right="420" w:hanging="0"/>
-        <w:rPr>
-          <w:rFonts w:ascii="Times New Roman" w:hAnsi="Times New Roman" w:eastAsia="Times New Roman" w:cs="Times New Roman"/>
-          <w:color w:val="212121"/>
-          <w:sz w:val="26"/>
-          <w:szCs w:val="26"/>
-        </w:rPr>
-      </w:pPr>
-      <w:bookmarkStart w:id="153" w:name="_grw0cpp8lqoz"/>
-      <w:bookmarkEnd w:id="153"/>
+      <w:bookmarkStart w:id="151" w:name="_grw0cpp8lqoz"/>
+      <w:bookmarkEnd w:id="151"/>
       <w:r>
         <w:rPr>
           <w:rFonts w:eastAsia="Times New Roman" w:cs="Times New Roman" w:ascii="Times New Roman" w:hAnsi="Times New Roman"/>
@@ -10185,9 +10156,9 @@
       <w:r>
         <w:rPr/>
       </w:r>
-      <w:bookmarkStart w:id="154" w:name="_dri1irevrn05"/>
-      <w:bookmarkStart w:id="155" w:name="_dri1irevrn05"/>
-      <w:bookmarkEnd w:id="155"/>
+      <w:bookmarkStart w:id="152" w:name="_dri1irevrn05"/>
+      <w:bookmarkStart w:id="153" w:name="_dri1irevrn05"/>
+      <w:bookmarkEnd w:id="153"/>
     </w:p>
     <w:sectPr>
       <w:type w:val="nextPage"/>
@@ -10799,6 +10770,7 @@
     <w:qFormat/>
     <w:pPr>
       <w:widowControl/>
+      <w:suppressAutoHyphens w:val="true"/>
       <w:bidi w:val="0"/>
       <w:spacing w:lineRule="auto" w:line="276" w:before="0" w:after="0"/>
       <w:jc w:val="left"/>
@@ -10814,8 +10786,8 @@
   </w:style>
   <w:style w:type="paragraph" w:styleId="Heading1">
     <w:name w:val="Heading 1"/>
-    <w:basedOn w:val="Normal1"/>
-    <w:next w:val="Normal1"/>
+    <w:basedOn w:val="LOnormal"/>
+    <w:next w:val="LOnormal"/>
     <w:qFormat/>
     <w:pPr>
       <w:keepNext w:val="true"/>
@@ -10830,8 +10802,8 @@
   </w:style>
   <w:style w:type="paragraph" w:styleId="Heading2">
     <w:name w:val="Heading 2"/>
-    <w:basedOn w:val="Normal1"/>
-    <w:next w:val="Normal1"/>
+    <w:basedOn w:val="LOnormal"/>
+    <w:next w:val="LOnormal"/>
     <w:qFormat/>
     <w:pPr>
       <w:keepNext w:val="true"/>
@@ -10847,8 +10819,8 @@
   </w:style>
   <w:style w:type="paragraph" w:styleId="Heading3">
     <w:name w:val="Heading 3"/>
-    <w:basedOn w:val="Normal1"/>
-    <w:next w:val="Normal1"/>
+    <w:basedOn w:val="LOnormal"/>
+    <w:next w:val="LOnormal"/>
     <w:qFormat/>
     <w:pPr>
       <w:keepNext w:val="true"/>
@@ -10865,8 +10837,8 @@
   </w:style>
   <w:style w:type="paragraph" w:styleId="Heading4">
     <w:name w:val="Heading 4"/>
-    <w:basedOn w:val="Normal1"/>
-    <w:next w:val="Normal1"/>
+    <w:basedOn w:val="LOnormal"/>
+    <w:next w:val="LOnormal"/>
     <w:qFormat/>
     <w:pPr>
       <w:keepNext w:val="true"/>
@@ -10882,8 +10854,8 @@
   </w:style>
   <w:style w:type="paragraph" w:styleId="Heading5">
     <w:name w:val="Heading 5"/>
-    <w:basedOn w:val="Normal1"/>
-    <w:next w:val="Normal1"/>
+    <w:basedOn w:val="LOnormal"/>
+    <w:next w:val="LOnormal"/>
     <w:qFormat/>
     <w:pPr>
       <w:keepNext w:val="true"/>
@@ -10899,8 +10871,8 @@
   </w:style>
   <w:style w:type="paragraph" w:styleId="Heading6">
     <w:name w:val="Heading 6"/>
-    <w:basedOn w:val="Normal1"/>
-    <w:next w:val="Normal1"/>
+    <w:basedOn w:val="LOnormal"/>
+    <w:next w:val="LOnormal"/>
     <w:qFormat/>
     <w:pPr>
       <w:keepNext w:val="true"/>
@@ -10982,11 +10954,12 @@
       <w:lang w:val="zxx" w:eastAsia="zxx" w:bidi="zxx"/>
     </w:rPr>
   </w:style>
-  <w:style w:type="paragraph" w:styleId="Normal1" w:default="1">
+  <w:style w:type="paragraph" w:styleId="LOnormal" w:default="1">
     <w:name w:val="LO-normal"/>
     <w:qFormat/>
     <w:pPr>
       <w:widowControl/>
+      <w:suppressAutoHyphens w:val="true"/>
       <w:bidi w:val="0"/>
       <w:spacing w:lineRule="auto" w:line="276" w:before="0" w:after="0"/>
       <w:jc w:val="left"/>
@@ -11002,8 +10975,8 @@
   </w:style>
   <w:style w:type="paragraph" w:styleId="Title">
     <w:name w:val="Title"/>
-    <w:basedOn w:val="Normal1"/>
-    <w:next w:val="Normal1"/>
+    <w:basedOn w:val="LOnormal"/>
+    <w:next w:val="LOnormal"/>
     <w:qFormat/>
     <w:pPr>
       <w:keepNext w:val="true"/>
@@ -11018,8 +10991,8 @@
   </w:style>
   <w:style w:type="paragraph" w:styleId="Subtitle">
     <w:name w:val="Subtitle"/>
-    <w:basedOn w:val="Normal1"/>
-    <w:next w:val="Normal1"/>
+    <w:basedOn w:val="LOnormal"/>
+    <w:next w:val="LOnormal"/>
     <w:qFormat/>
     <w:pPr>
       <w:keepNext w:val="true"/>

</xml_diff>